<commit_message>
first draft sent to Nick
</commit_message>
<xml_diff>
--- a/grant_proposal_first_draft.docx
+++ b/grant_proposal_first_draft.docx
@@ -288,8 +288,9 @@
         <w:rPr>
           <w:rFonts w:ascii="Arial" w:hAnsi="Arial" w:cs="Arial"/>
           <w:sz w:val="20"/>
-        </w:rPr>
-        <w:t>(1)</w:t>
+          <w:vertAlign w:val="superscript"/>
+        </w:rPr>
+        <w:t>1</w:t>
       </w:r>
       <w:r>
         <w:rPr>
@@ -372,8 +373,9 @@
         <w:rPr>
           <w:rFonts w:ascii="Arial" w:hAnsi="Arial" w:cs="Arial"/>
           <w:sz w:val="20"/>
-        </w:rPr>
-        <w:t>(2)</w:t>
+          <w:vertAlign w:val="superscript"/>
+        </w:rPr>
+        <w:t>2</w:t>
       </w:r>
       <w:r>
         <w:rPr>
@@ -450,8 +452,9 @@
         <w:rPr>
           <w:rFonts w:ascii="Arial" w:hAnsi="Arial" w:cs="Arial"/>
           <w:sz w:val="20"/>
-        </w:rPr>
-        <w:t>(3)</w:t>
+          <w:vertAlign w:val="superscript"/>
+        </w:rPr>
+        <w:t>3</w:t>
       </w:r>
       <w:r>
         <w:rPr>
@@ -534,8 +537,9 @@
         <w:rPr>
           <w:rFonts w:ascii="Arial" w:hAnsi="Arial" w:cs="Arial"/>
           <w:sz w:val="20"/>
-        </w:rPr>
-        <w:t>(2)</w:t>
+          <w:vertAlign w:val="superscript"/>
+        </w:rPr>
+        <w:t>2</w:t>
       </w:r>
       <w:r>
         <w:rPr>
@@ -612,8 +616,9 @@
         <w:rPr>
           <w:rFonts w:ascii="Arial" w:hAnsi="Arial" w:cs="Arial"/>
           <w:sz w:val="20"/>
-        </w:rPr>
-        <w:t>(3)</w:t>
+          <w:vertAlign w:val="superscript"/>
+        </w:rPr>
+        <w:t>3</w:t>
       </w:r>
       <w:r>
         <w:rPr>
@@ -711,8 +716,9 @@
         <w:rPr>
           <w:rFonts w:ascii="Arial" w:hAnsi="Arial" w:cs="Arial"/>
           <w:sz w:val="20"/>
-        </w:rPr>
-        <w:t>(4)</w:t>
+          <w:vertAlign w:val="superscript"/>
+        </w:rPr>
+        <w:t>4</w:t>
       </w:r>
       <w:r>
         <w:rPr>
@@ -789,8 +795,9 @@
         <w:rPr>
           <w:rFonts w:ascii="Arial" w:hAnsi="Arial" w:cs="Arial"/>
           <w:sz w:val="20"/>
-        </w:rPr>
-        <w:t>(5)</w:t>
+          <w:vertAlign w:val="superscript"/>
+        </w:rPr>
+        <w:t>5</w:t>
       </w:r>
       <w:r>
         <w:rPr>
@@ -933,8 +940,9 @@
         <w:rPr>
           <w:rFonts w:ascii="Arial" w:hAnsi="Arial" w:cs="Arial"/>
           <w:sz w:val="20"/>
-        </w:rPr>
-        <w:t>(6)</w:t>
+          <w:vertAlign w:val="superscript"/>
+        </w:rPr>
+        <w:t>6</w:t>
       </w:r>
       <w:r>
         <w:rPr>
@@ -1067,8 +1075,9 @@
         <w:rPr>
           <w:rFonts w:ascii="Arial" w:hAnsi="Arial" w:cs="Arial"/>
           <w:sz w:val="20"/>
-        </w:rPr>
-        <w:t>(7)</w:t>
+          <w:vertAlign w:val="superscript"/>
+        </w:rPr>
+        <w:t>7</w:t>
       </w:r>
       <w:r>
         <w:rPr>
@@ -1104,15 +1113,7 @@
           <w:rFonts w:ascii="Arial" w:hAnsi="Arial" w:cs="Arial"/>
           <w:sz w:val="20"/>
         </w:rPr>
-        <w:t xml:space="preserve"> in the US in the late 1990s and early 2000s was significantly correlated with increased beta lactam consumption, and </w:t>
-      </w:r>
-      <w:r>
-        <w:rPr>
-          <w:rFonts w:ascii="Arial" w:hAnsi="Arial" w:cs="Arial"/>
-          <w:sz w:val="20"/>
-        </w:rPr>
-        <w:lastRenderedPageBreak/>
-        <w:t>the subsequent decline in growth rate of the clade was</w:t>
+        <w:t xml:space="preserve"> in the US in the late 1990s and early 2000s was significantly correlated with increased beta lactam consumption, and the subsequent decline in growth rate of the clade was</w:t>
       </w:r>
       <w:r>
         <w:rPr>
@@ -1162,6 +1163,7 @@
           <w:rFonts w:ascii="Arial" w:hAnsi="Arial" w:cs="Arial"/>
           <w:sz w:val="20"/>
         </w:rPr>
+        <w:lastRenderedPageBreak/>
         <w:t>The phylodynamic technique of estimating past effective population size (N</w:t>
       </w:r>
       <w:r>
@@ -1226,24 +1228,17 @@
       <w:r>
         <w:rPr>
           <w:rFonts w:ascii="Arial" w:hAnsi="Arial" w:cs="Arial"/>
+          <w:sz w:val="20"/>
+          <w:vertAlign w:val="superscript"/>
+        </w:rPr>
+        <w:t>8</w:t>
+      </w:r>
+      <w:r>
+        <w:rPr>
+          <w:rFonts w:ascii="Arial" w:hAnsi="Arial" w:cs="Arial"/>
           <w:i/>
           <w:sz w:val="20"/>
         </w:rPr>
-        <w:t>(8</w:t>
-      </w:r>
-      <w:r>
-        <w:rPr>
-          <w:rFonts w:ascii="Arial" w:hAnsi="Arial" w:cs="Arial"/>
-          <w:sz w:val="20"/>
-        </w:rPr>
-        <w:t>)</w:t>
-      </w:r>
-      <w:r>
-        <w:rPr>
-          <w:rFonts w:ascii="Arial" w:hAnsi="Arial" w:cs="Arial"/>
-          <w:i/>
-          <w:sz w:val="20"/>
-        </w:rPr>
         <w:fldChar w:fldCharType="end"/>
       </w:r>
       <w:r>
@@ -1300,8 +1295,9 @@
         <w:rPr>
           <w:rFonts w:ascii="Arial" w:hAnsi="Arial" w:cs="Arial"/>
           <w:sz w:val="20"/>
-        </w:rPr>
-        <w:t>(9)</w:t>
+          <w:vertAlign w:val="superscript"/>
+        </w:rPr>
+        <w:t>9</w:t>
       </w:r>
       <w:r>
         <w:rPr>
@@ -1358,7 +1354,7 @@
           <w:rFonts w:ascii="Arial" w:hAnsi="Arial" w:cs="Arial"/>
           <w:sz w:val="20"/>
         </w:rPr>
-        <w:t xml:space="preserve"> From this the data we saw no significant association between macrolide consumption and </w:t>
+        <w:t xml:space="preserve"> From this data we saw no significant association between macrolide consumption and </w:t>
       </w:r>
       <w:r>
         <w:rPr>
@@ -1677,7 +1673,21 @@
           <w:rFonts w:ascii="Arial" w:hAnsi="Arial" w:cs="Arial"/>
           <w:sz w:val="20"/>
         </w:rPr>
-        <w:t xml:space="preserve"> et al 2017 in forming an accurate ML estimate of a time calibrated phylogeny for the isolates. This will then feed into work by Volz and Didelot 2018, enabling for the estimation of the association between N</w:t>
+        <w:t xml:space="preserve"> et al 201</w:t>
+      </w:r>
+      <w:r>
+        <w:rPr>
+          <w:rFonts w:ascii="Arial" w:hAnsi="Arial" w:cs="Arial"/>
+          <w:sz w:val="20"/>
+        </w:rPr>
+        <w:t>8</w:t>
+      </w:r>
+      <w:r>
+        <w:rPr>
+          <w:rFonts w:ascii="Arial" w:hAnsi="Arial" w:cs="Arial"/>
+          <w:sz w:val="20"/>
+        </w:rPr>
+        <w:t xml:space="preserve"> in forming an accurate ML estimate of a time calibrated phylogeny for the isolates. This will then feed into work by Volz and Didelot 2018, enabling for the estimation of the association between N</w:t>
       </w:r>
       <w:r>
         <w:rPr>
@@ -1755,8 +1765,9 @@
         <w:rPr>
           <w:rFonts w:ascii="Arial" w:hAnsi="Arial" w:cs="Arial"/>
           <w:sz w:val="20"/>
-        </w:rPr>
-        <w:t>(10)</w:t>
+          <w:vertAlign w:val="superscript"/>
+        </w:rPr>
+        <w:t>10</w:t>
       </w:r>
       <w:r>
         <w:rPr>
@@ -1777,7 +1788,57 @@
           <w:rFonts w:ascii="Arial" w:hAnsi="Arial" w:cs="Arial"/>
           <w:sz w:val="20"/>
         </w:rPr>
-        <w:t xml:space="preserve">Our methodology to detect recombination events within these sequences will be developed from Gubbins, Croucher et al 2015, produced by our collaborators within Imperial College. This detection therefore would work via initially producing a phylogeny from the polymorphic sites in the alignment, </w:t>
+        <w:t xml:space="preserve">Our methodology to detect recombination events within these sequences </w:t>
+      </w:r>
+      <w:r>
+        <w:rPr>
+          <w:rFonts w:ascii="Arial" w:hAnsi="Arial" w:cs="Arial"/>
+          <w:sz w:val="20"/>
+        </w:rPr>
+        <w:t xml:space="preserve">will be developed from Gubbins </w:t>
+      </w:r>
+      <w:r>
+        <w:rPr>
+          <w:rFonts w:ascii="Arial" w:hAnsi="Arial" w:cs="Arial"/>
+          <w:sz w:val="20"/>
+        </w:rPr>
+        <w:fldChar w:fldCharType="begin"/>
+      </w:r>
+      <w:r>
+        <w:rPr>
+          <w:rFonts w:ascii="Arial" w:hAnsi="Arial" w:cs="Arial"/>
+          <w:sz w:val="20"/>
+        </w:rPr>
+        <w:instrText>ADDIN RW.CITE{{doc:59e5d3ffe4b0839d77432bba Croucher,NJ 2015}}</w:instrText>
+      </w:r>
+      <w:r>
+        <w:rPr>
+          <w:rFonts w:ascii="Arial" w:hAnsi="Arial" w:cs="Arial"/>
+          <w:sz w:val="20"/>
+        </w:rPr>
+        <w:fldChar w:fldCharType="separate"/>
+      </w:r>
+      <w:r>
+        <w:rPr>
+          <w:rFonts w:ascii="Arial" w:hAnsi="Arial" w:cs="Arial"/>
+          <w:sz w:val="20"/>
+          <w:vertAlign w:val="superscript"/>
+        </w:rPr>
+        <w:t>11</w:t>
+      </w:r>
+      <w:r>
+        <w:rPr>
+          <w:rFonts w:ascii="Arial" w:hAnsi="Arial" w:cs="Arial"/>
+          <w:sz w:val="20"/>
+        </w:rPr>
+        <w:fldChar w:fldCharType="end"/>
+      </w:r>
+      <w:r>
+        <w:rPr>
+          <w:rFonts w:ascii="Arial" w:hAnsi="Arial" w:cs="Arial"/>
+          <w:sz w:val="20"/>
+        </w:rPr>
+        <w:t xml:space="preserve">, produced by our collaborators within Imperial College. This detection therefore would work via initially producing a phylogeny from the polymorphic sites in the alignment, </w:t>
       </w:r>
       <w:r>
         <w:rPr>
@@ -1825,8 +1886,9 @@
         <w:rPr>
           <w:rFonts w:ascii="Arial" w:hAnsi="Arial" w:cs="Arial"/>
           <w:sz w:val="20"/>
-        </w:rPr>
-        <w:t>(11)</w:t>
+          <w:vertAlign w:val="superscript"/>
+        </w:rPr>
+        <w:t>11</w:t>
       </w:r>
       <w:r>
         <w:rPr>
@@ -1896,15 +1958,7 @@
           <w:rFonts w:ascii="Arial" w:hAnsi="Arial" w:cs="Arial"/>
           <w:sz w:val="20"/>
         </w:rPr>
-        <w:t xml:space="preserve"> would also produce a higher than expected </w:t>
-      </w:r>
-      <w:r>
-        <w:rPr>
-          <w:rFonts w:ascii="Arial" w:hAnsi="Arial" w:cs="Arial"/>
-          <w:sz w:val="20"/>
-        </w:rPr>
-        <w:lastRenderedPageBreak/>
-        <w:t>substitution density.</w:t>
+        <w:t xml:space="preserve"> would also produce a higher than expected substitution density.</w:t>
       </w:r>
       <w:r>
         <w:rPr>
@@ -1939,7 +1993,22 @@
           <w:rFonts w:ascii="Arial" w:hAnsi="Arial" w:cs="Arial"/>
           <w:sz w:val="20"/>
         </w:rPr>
-        <w:t xml:space="preserve"> as Croucher et al 2015 note, there have been relatively small differences in point mutation rates noted across bacterial genomes.</w:t>
+        <w:t xml:space="preserve"> as Croucher </w:t>
+      </w:r>
+      <w:r>
+        <w:rPr>
+          <w:rFonts w:ascii="Arial" w:hAnsi="Arial" w:cs="Arial"/>
+          <w:i/>
+          <w:sz w:val="20"/>
+        </w:rPr>
+        <w:t>et al</w:t>
+      </w:r>
+      <w:r>
+        <w:rPr>
+          <w:rFonts w:ascii="Arial" w:hAnsi="Arial" w:cs="Arial"/>
+          <w:sz w:val="20"/>
+        </w:rPr>
+        <w:t xml:space="preserve"> 2015 note, there have been relatively small differences in point mutation rates noted across bacterial genomes.</w:t>
       </w:r>
     </w:p>
     <w:p>
@@ -1954,6 +2023,7 @@
           <w:rFonts w:ascii="Arial" w:hAnsi="Arial" w:cs="Arial"/>
           <w:sz w:val="20"/>
         </w:rPr>
+        <w:lastRenderedPageBreak/>
         <w:t xml:space="preserve">More sophisticated Bayesian techniques for estimating possible recombination within bacterial alignments have been implemented in </w:t>
       </w:r>
       <w:proofErr w:type="spellStart"/>
@@ -1962,7 +2032,14 @@
           <w:rFonts w:ascii="Arial" w:hAnsi="Arial" w:cs="Arial"/>
           <w:sz w:val="20"/>
         </w:rPr>
-        <w:t>ClonalFrame</w:t>
+        <w:t>ClonalFr</w:t>
+      </w:r>
+      <w:r>
+        <w:rPr>
+          <w:rFonts w:ascii="Arial" w:hAnsi="Arial" w:cs="Arial"/>
+          <w:sz w:val="20"/>
+        </w:rPr>
+        <w:t>ame</w:t>
       </w:r>
       <w:proofErr w:type="spellEnd"/>
       <w:r>
@@ -1970,23 +2047,50 @@
           <w:rFonts w:ascii="Arial" w:hAnsi="Arial" w:cs="Arial"/>
           <w:sz w:val="20"/>
         </w:rPr>
-        <w:t xml:space="preserve"> from Didelot and </w:t>
-      </w:r>
-      <w:proofErr w:type="spellStart"/>
-      <w:r>
-        <w:rPr>
-          <w:rFonts w:ascii="Arial" w:hAnsi="Arial" w:cs="Arial"/>
-          <w:sz w:val="20"/>
-        </w:rPr>
-        <w:t>Falush</w:t>
-      </w:r>
-      <w:proofErr w:type="spellEnd"/>
-      <w:r>
-        <w:rPr>
-          <w:rFonts w:ascii="Arial" w:hAnsi="Arial" w:cs="Arial"/>
-          <w:sz w:val="20"/>
-        </w:rPr>
-        <w:t xml:space="preserve"> 2007. These are more sensitive to recombination events, however are only feasible computationally on multi-locus sequence typing (MLST) data and small sets of WGS data. </w:t>
+        <w:t xml:space="preserve"> </w:t>
+      </w:r>
+      <w:r>
+        <w:rPr>
+          <w:rFonts w:ascii="Arial" w:hAnsi="Arial" w:cs="Arial"/>
+          <w:sz w:val="20"/>
+        </w:rPr>
+        <w:fldChar w:fldCharType="begin"/>
+      </w:r>
+      <w:r>
+        <w:rPr>
+          <w:rFonts w:ascii="Arial" w:hAnsi="Arial" w:cs="Arial"/>
+          <w:sz w:val="20"/>
+        </w:rPr>
+        <w:instrText>ADDIN RW.CITE{{doc:5ae9cce4e4b0011b07757c93 Didelot,Xavier 2007}}</w:instrText>
+      </w:r>
+      <w:r>
+        <w:rPr>
+          <w:rFonts w:ascii="Arial" w:hAnsi="Arial" w:cs="Arial"/>
+          <w:sz w:val="20"/>
+        </w:rPr>
+        <w:fldChar w:fldCharType="separate"/>
+      </w:r>
+      <w:r>
+        <w:rPr>
+          <w:rFonts w:ascii="Arial" w:hAnsi="Arial" w:cs="Arial"/>
+          <w:sz w:val="20"/>
+          <w:vertAlign w:val="superscript"/>
+        </w:rPr>
+        <w:t>12</w:t>
+      </w:r>
+      <w:r>
+        <w:rPr>
+          <w:rFonts w:ascii="Arial" w:hAnsi="Arial" w:cs="Arial"/>
+          <w:sz w:val="20"/>
+        </w:rPr>
+        <w:fldChar w:fldCharType="end"/>
+      </w:r>
+      <w:r>
+        <w:rPr>
+          <w:rFonts w:ascii="Arial" w:hAnsi="Arial" w:cs="Arial"/>
+          <w:sz w:val="20"/>
+        </w:rPr>
+        <w:t xml:space="preserve">. These are more sensitive to recombination events, however are only feasible computationally on multi-locus sequence typing (MLST) data and small sets of WGS data. </w:t>
       </w:r>
       <w:r>
         <w:rPr>
@@ -2137,8 +2241,9 @@
         <w:rPr>
           <w:rFonts w:ascii="Arial" w:hAnsi="Arial" w:cs="Arial"/>
           <w:sz w:val="20"/>
-        </w:rPr>
-        <w:t>(12)</w:t>
+          <w:vertAlign w:val="superscript"/>
+        </w:rPr>
+        <w:t>13</w:t>
       </w:r>
       <w:r>
         <w:rPr>
@@ -2202,8 +2307,9 @@
         <w:rPr>
           <w:rFonts w:ascii="Arial" w:hAnsi="Arial" w:cs="Arial"/>
           <w:sz w:val="20"/>
-        </w:rPr>
-        <w:t>(13)</w:t>
+          <w:vertAlign w:val="superscript"/>
+        </w:rPr>
+        <w:t>14</w:t>
       </w:r>
       <w:r>
         <w:rPr>
@@ -2244,8 +2350,9 @@
         <w:rPr>
           <w:rFonts w:ascii="Arial" w:hAnsi="Arial" w:cs="Arial"/>
           <w:sz w:val="20"/>
-        </w:rPr>
-        <w:t>(14)</w:t>
+          <w:vertAlign w:val="superscript"/>
+        </w:rPr>
+        <w:t>15</w:t>
       </w:r>
       <w:r>
         <w:rPr>
@@ -2397,8 +2504,9 @@
         <w:rPr>
           <w:rFonts w:ascii="Arial" w:hAnsi="Arial" w:cs="Arial"/>
           <w:sz w:val="20"/>
-        </w:rPr>
-        <w:t>(15)</w:t>
+          <w:vertAlign w:val="superscript"/>
+        </w:rPr>
+        <w:t>16</w:t>
       </w:r>
       <w:r>
         <w:rPr>
@@ -2454,8 +2562,9 @@
         <w:rPr>
           <w:rFonts w:ascii="Arial" w:hAnsi="Arial" w:cs="Arial"/>
           <w:sz w:val="20"/>
-        </w:rPr>
-        <w:t>(14)</w:t>
+          <w:vertAlign w:val="superscript"/>
+        </w:rPr>
+        <w:t>15</w:t>
       </w:r>
       <w:r>
         <w:rPr>
@@ -2666,7 +2775,7 @@
           <w:rFonts w:ascii="Arial" w:hAnsi="Arial" w:cs="Arial"/>
           <w:sz w:val="20"/>
         </w:rPr>
-        <w:t xml:space="preserve"> The output of a molecular clock scaled phylogenetic tree will </w:t>
+        <w:t xml:space="preserve"> The output of a molecular clock scaled phylogenetic tree will enable powerful phylodynamic tools to be employed for the first time among these recombinogenic bacteria, enabling inference of a range of epidemiological process, from spatial spread to population dynamics. Our </w:t>
       </w:r>
       <w:r>
         <w:rPr>
@@ -2674,7 +2783,7 @@
           <w:sz w:val="20"/>
         </w:rPr>
         <w:lastRenderedPageBreak/>
-        <w:t xml:space="preserve">enable powerful phylodynamic tools to be employed for the first time among these recombinogenic bacteria, enabling inference of a range of epidemiological process, from spatial spread to population dynamics. Our methodology </w:t>
+        <w:t xml:space="preserve">methodology </w:t>
       </w:r>
       <w:proofErr w:type="gramStart"/>
       <w:r>
@@ -3424,21 +3533,6 @@
         </w:rPr>
         <w:t xml:space="preserve"> </w:t>
       </w:r>
-    </w:p>
-    <w:p>
-      <w:pPr>
-        <w:rPr>
-          <w:rFonts w:ascii="Arial" w:hAnsi="Arial" w:cs="Arial"/>
-          <w:sz w:val="20"/>
-        </w:rPr>
-      </w:pPr>
-      <w:r>
-        <w:rPr>
-          <w:rFonts w:ascii="Arial" w:hAnsi="Arial" w:cs="Arial"/>
-          <w:sz w:val="20"/>
-        </w:rPr>
-        <w:t xml:space="preserve"> </w:t>
-      </w:r>
       <w:r>
         <w:rPr>
           <w:rFonts w:ascii="Arial" w:hAnsi="Arial" w:cs="Arial"/>
@@ -4168,7 +4262,35 @@
                 <w:rFonts w:ascii="Arial" w:hAnsi="Arial" w:cs="Arial"/>
                 <w:sz w:val="20"/>
               </w:rPr>
-              <w:t>Given the complex nature of the work building and combing different bioinformatic tools, as well as developing novel statistical techniques and developing a software platform for public distribution, I believe this work requires the greater skillset of a post-doc student, over a post-grad or doctoral student. The candidate would preferably hold a PhD in Statistics or Bioinformatics with relevant coding experience.</w:t>
+              <w:t>Given the complex nature of the work building and combin</w:t>
+            </w:r>
+            <w:r>
+              <w:rPr>
+                <w:rFonts w:ascii="Arial" w:hAnsi="Arial" w:cs="Arial"/>
+                <w:sz w:val="20"/>
+              </w:rPr>
+              <w:t>ing</w:t>
+            </w:r>
+            <w:r>
+              <w:rPr>
+                <w:rFonts w:ascii="Arial" w:hAnsi="Arial" w:cs="Arial"/>
+                <w:sz w:val="20"/>
+              </w:rPr>
+              <w:t xml:space="preserve"> different bioinformatic tools, as well as developing novel statistical techniques and developing a software platform for public d</w:t>
+            </w:r>
+            <w:r>
+              <w:rPr>
+                <w:rFonts w:ascii="Arial" w:hAnsi="Arial" w:cs="Arial"/>
+                <w:sz w:val="20"/>
+              </w:rPr>
+              <w:t>istribution, I believe we require</w:t>
+            </w:r>
+            <w:r>
+              <w:rPr>
+                <w:rFonts w:ascii="Arial" w:hAnsi="Arial" w:cs="Arial"/>
+                <w:sz w:val="20"/>
+              </w:rPr>
+              <w:t xml:space="preserve"> the greater skillset of a post-doc student, over a post-grad or doctoral student. The candidate would preferably hold a PhD in Statistics or Bioinformatics with relevant coding experience.</w:t>
             </w:r>
           </w:p>
         </w:tc>
@@ -4275,23 +4397,49 @@
                 <w:rFonts w:ascii="Arial" w:hAnsi="Arial" w:cs="Arial"/>
                 <w:sz w:val="20"/>
               </w:rPr>
-              <w:t xml:space="preserve">e German public is covered by a public health insurance scheme, around 15%hold private insurance. Access to </w:t>
+              <w:t>e German public is covered by a public health insurance scheme, around 15%</w:t>
             </w:r>
-            <w:proofErr w:type="gramStart"/>
             <w:r>
               <w:rPr>
                 <w:rFonts w:ascii="Arial" w:hAnsi="Arial" w:cs="Arial"/>
                 <w:sz w:val="20"/>
               </w:rPr>
-              <w:t>these record</w:t>
+              <w:t xml:space="preserve"> </w:t>
             </w:r>
-            <w:proofErr w:type="gramEnd"/>
             <w:r>
               <w:rPr>
                 <w:rFonts w:ascii="Arial" w:hAnsi="Arial" w:cs="Arial"/>
                 <w:sz w:val="20"/>
               </w:rPr>
-              <w:t xml:space="preserve"> anonymized could potentially incur costs. This is therefore a contingency fund in case records do need to be purchased from these systems.</w:t>
+              <w:t xml:space="preserve">hold private insurance. Access to </w:t>
+            </w:r>
+            <w:r>
+              <w:rPr>
+                <w:rFonts w:ascii="Arial" w:hAnsi="Arial" w:cs="Arial"/>
+                <w:sz w:val="20"/>
+              </w:rPr>
+              <w:t>these as</w:t>
+            </w:r>
+            <w:r>
+              <w:rPr>
+                <w:rFonts w:ascii="Arial" w:hAnsi="Arial" w:cs="Arial"/>
+                <w:sz w:val="20"/>
+              </w:rPr>
+              <w:t xml:space="preserve"> anonymized</w:t>
+            </w:r>
+            <w:r>
+              <w:rPr>
+                <w:rFonts w:ascii="Arial" w:hAnsi="Arial" w:cs="Arial"/>
+                <w:sz w:val="20"/>
+              </w:rPr>
+              <w:t xml:space="preserve"> records</w:t>
+            </w:r>
+            <w:r>
+              <w:rPr>
+                <w:rFonts w:ascii="Arial" w:hAnsi="Arial" w:cs="Arial"/>
+                <w:sz w:val="20"/>
+              </w:rPr>
+              <w:t xml:space="preserve"> could potentially incur costs. This is therefore a contingency fund in case records do need to be purchased from these systems.</w:t>
             </w:r>
           </w:p>
         </w:tc>
@@ -4313,209 +4461,13 @@
           <w:u w:val="single"/>
         </w:rPr>
       </w:pPr>
-      <w:r>
-        <w:rPr>
-          <w:rFonts w:ascii="Arial" w:hAnsi="Arial" w:cs="Arial"/>
-          <w:sz w:val="20"/>
-          <w:u w:val="single"/>
-        </w:rPr>
-        <w:lastRenderedPageBreak/>
-        <w:t>Impact statement:</w:t>
-      </w:r>
     </w:p>
     <w:p>
       <w:pPr>
         <w:rPr>
           <w:rFonts w:ascii="Arial" w:hAnsi="Arial" w:cs="Arial"/>
           <w:sz w:val="20"/>
-        </w:rPr>
-      </w:pPr>
-      <w:r>
-        <w:rPr>
-          <w:rFonts w:ascii="Arial" w:hAnsi="Arial" w:cs="Arial"/>
-          <w:sz w:val="20"/>
-        </w:rPr>
-        <w:t>The potential impact from the proposed scheme of work is multifaceted and affects numerous areas of society. On the one hand, as a direct result of the work, we will distribute a novel software package allowing researchers the ability</w:t>
-      </w:r>
-      <w:r>
-        <w:rPr>
-          <w:rFonts w:ascii="Arial" w:hAnsi="Arial" w:cs="Arial"/>
-          <w:sz w:val="20"/>
-        </w:rPr>
-        <w:t>,</w:t>
-      </w:r>
-      <w:r>
-        <w:rPr>
-          <w:rFonts w:ascii="Arial" w:hAnsi="Arial" w:cs="Arial"/>
-          <w:sz w:val="20"/>
-        </w:rPr>
-        <w:t xml:space="preserve"> for the first time</w:t>
-      </w:r>
-      <w:r>
-        <w:rPr>
-          <w:rFonts w:ascii="Arial" w:hAnsi="Arial" w:cs="Arial"/>
-          <w:sz w:val="20"/>
-        </w:rPr>
-        <w:t>,</w:t>
-      </w:r>
-      <w:r>
-        <w:rPr>
-          <w:rFonts w:ascii="Arial" w:hAnsi="Arial" w:cs="Arial"/>
-          <w:sz w:val="20"/>
-        </w:rPr>
-        <w:t xml:space="preserve"> to apply powerful phylodynamic techniques to investigate epidemiological questions about an important group of human pathogens. This has the potential to greatly improve our understanding </w:t>
-      </w:r>
-      <w:r>
-        <w:rPr>
-          <w:rFonts w:ascii="Arial" w:hAnsi="Arial" w:cs="Arial"/>
-          <w:sz w:val="20"/>
-        </w:rPr>
-        <w:t xml:space="preserve">of the selection pressures that pathogens, such as the pneumococcus and </w:t>
-      </w:r>
-      <w:proofErr w:type="gramStart"/>
-      <w:r>
-        <w:rPr>
-          <w:rFonts w:ascii="Arial" w:hAnsi="Arial" w:cs="Arial"/>
-          <w:i/>
-          <w:sz w:val="20"/>
-        </w:rPr>
-        <w:t>N.meningitidis</w:t>
-      </w:r>
-      <w:proofErr w:type="gramEnd"/>
-      <w:r>
-        <w:rPr>
-          <w:rFonts w:ascii="Arial" w:hAnsi="Arial" w:cs="Arial"/>
-          <w:i/>
-          <w:sz w:val="20"/>
-        </w:rPr>
-        <w:t xml:space="preserve">, </w:t>
-      </w:r>
-      <w:r>
-        <w:rPr>
-          <w:rFonts w:ascii="Arial" w:hAnsi="Arial" w:cs="Arial"/>
-          <w:sz w:val="20"/>
-        </w:rPr>
-        <w:t>are exposed to through our own clinical interventions</w:t>
-      </w:r>
-      <w:r>
-        <w:rPr>
-          <w:rFonts w:ascii="Arial" w:hAnsi="Arial" w:cs="Arial"/>
-          <w:i/>
-          <w:sz w:val="20"/>
-        </w:rPr>
-        <w:t xml:space="preserve">. </w:t>
-      </w:r>
-      <w:r>
-        <w:rPr>
-          <w:rFonts w:ascii="Arial" w:hAnsi="Arial" w:cs="Arial"/>
-          <w:sz w:val="20"/>
-        </w:rPr>
-        <w:t xml:space="preserve">Given </w:t>
-      </w:r>
-      <w:r>
-        <w:rPr>
-          <w:rFonts w:ascii="Arial" w:hAnsi="Arial" w:cs="Arial"/>
-          <w:sz w:val="20"/>
-        </w:rPr>
-        <w:t>our previous work has highlighted how resistance genes seen in these pathogens are spread across bacterial taxa, further work understanding how these resistance genes evolve has potential to mitigate the development of resistance in a whole range of bacterial pathogens.</w:t>
-      </w:r>
-    </w:p>
-    <w:p>
-      <w:pPr>
-        <w:rPr>
-          <w:rFonts w:ascii="Arial" w:hAnsi="Arial" w:cs="Arial"/>
-          <w:sz w:val="20"/>
-        </w:rPr>
-      </w:pPr>
-      <w:r>
-        <w:rPr>
-          <w:rFonts w:ascii="Arial" w:hAnsi="Arial" w:cs="Arial"/>
-          <w:sz w:val="20"/>
-        </w:rPr>
-        <w:t xml:space="preserve">As well as producing a powerful tool to be disseminated publicly, this work will also tease apart the link between antibiotic consumption and antibiotic resistance developing within the pneumococcus. This work will directly impact policy surrounding the consumption of antibiotics. We aim to </w:t>
-      </w:r>
-      <w:proofErr w:type="spellStart"/>
-      <w:r>
-        <w:rPr>
-          <w:rFonts w:ascii="Arial" w:hAnsi="Arial" w:cs="Arial"/>
-          <w:sz w:val="20"/>
-        </w:rPr>
-        <w:t>liase</w:t>
-      </w:r>
-      <w:proofErr w:type="spellEnd"/>
-      <w:r>
-        <w:rPr>
-          <w:rFonts w:ascii="Arial" w:hAnsi="Arial" w:cs="Arial"/>
-          <w:sz w:val="20"/>
-        </w:rPr>
-        <w:t xml:space="preserve"> directly with the German department of Health,</w:t>
-      </w:r>
-      <w:r>
-        <w:rPr>
-          <w:rFonts w:ascii="Arial" w:hAnsi="Arial" w:cs="Arial"/>
-          <w:sz w:val="20"/>
-        </w:rPr>
-        <w:t xml:space="preserve"> the</w:t>
-      </w:r>
-      <w:r>
-        <w:rPr>
-          <w:rFonts w:ascii="Arial" w:hAnsi="Arial" w:cs="Arial"/>
-          <w:sz w:val="20"/>
-        </w:rPr>
-        <w:t xml:space="preserve"> </w:t>
-      </w:r>
-      <w:proofErr w:type="spellStart"/>
-      <w:r>
-        <w:rPr>
-          <w:rFonts w:ascii="Arial" w:hAnsi="Arial" w:cs="Arial"/>
-          <w:sz w:val="20"/>
-        </w:rPr>
-        <w:t>Bundesgesundheitsministerium</w:t>
-      </w:r>
-      <w:proofErr w:type="spellEnd"/>
-      <w:r>
-        <w:rPr>
-          <w:rFonts w:ascii="Arial" w:hAnsi="Arial" w:cs="Arial"/>
-          <w:sz w:val="20"/>
-        </w:rPr>
-        <w:t xml:space="preserve">, about our findings, whilst also </w:t>
-      </w:r>
-      <w:proofErr w:type="spellStart"/>
-      <w:r>
-        <w:rPr>
-          <w:rFonts w:ascii="Arial" w:hAnsi="Arial" w:cs="Arial"/>
-          <w:sz w:val="20"/>
-        </w:rPr>
-        <w:t>liasing</w:t>
-      </w:r>
-      <w:proofErr w:type="spellEnd"/>
-      <w:r>
-        <w:rPr>
-          <w:rFonts w:ascii="Arial" w:hAnsi="Arial" w:cs="Arial"/>
-          <w:sz w:val="20"/>
-        </w:rPr>
-        <w:t xml:space="preserve"> effectively with the press </w:t>
-      </w:r>
-      <w:r>
-        <w:rPr>
-          <w:rFonts w:ascii="Arial" w:hAnsi="Arial" w:cs="Arial"/>
-          <w:sz w:val="20"/>
-        </w:rPr>
-        <w:t>to</w:t>
-      </w:r>
-      <w:r>
-        <w:rPr>
-          <w:rFonts w:ascii="Arial" w:hAnsi="Arial" w:cs="Arial"/>
-          <w:sz w:val="20"/>
-        </w:rPr>
-        <w:t xml:space="preserve"> increase public awareness about antibiotic consumption and antibiotic resistance.</w:t>
-      </w:r>
-    </w:p>
-    <w:p>
-      <w:pPr>
-        <w:rPr>
-          <w:rFonts w:ascii="Arial" w:hAnsi="Arial" w:cs="Arial"/>
-          <w:sz w:val="20"/>
+          <w:u w:val="single"/>
         </w:rPr>
       </w:pPr>
     </w:p>
@@ -4524,53 +4476,217 @@
         <w:rPr>
           <w:rFonts w:ascii="Arial" w:hAnsi="Arial" w:cs="Arial"/>
           <w:sz w:val="20"/>
-          <w:szCs w:val="24"/>
+          <w:u w:val="single"/>
         </w:rPr>
       </w:pPr>
+      <w:bookmarkStart w:id="0" w:name="_GoBack"/>
+      <w:bookmarkEnd w:id="0"/>
       <w:r>
         <w:rPr>
           <w:rFonts w:ascii="Arial" w:hAnsi="Arial" w:cs="Arial"/>
           <w:sz w:val="20"/>
           <w:u w:val="single"/>
         </w:rPr>
-        <w:t>References</w:t>
-      </w:r>
-      <w:r>
-        <w:rPr>
-          <w:rFonts w:ascii="Arial" w:hAnsi="Arial" w:cs="Arial"/>
-          <w:sz w:val="20"/>
-          <w:u w:val="single"/>
-        </w:rPr>
-        <w:t>:</w:t>
-      </w:r>
-      <w:r>
-        <w:rPr>
-          <w:rFonts w:ascii="Arial" w:hAnsi="Arial" w:cs="Arial"/>
-          <w:sz w:val="20"/>
-          <w:u w:val="single"/>
-        </w:rPr>
-        <w:fldChar w:fldCharType="begin"/>
-      </w:r>
-      <w:r>
-        <w:rPr>
-          <w:rFonts w:ascii="Arial" w:hAnsi="Arial" w:cs="Arial"/>
-          <w:sz w:val="20"/>
-          <w:u w:val="single"/>
-        </w:rPr>
-        <w:instrText>ADDIN RW.BIB</w:instrText>
-      </w:r>
-      <w:r>
-        <w:rPr>
-          <w:rFonts w:ascii="Arial" w:hAnsi="Arial" w:cs="Arial"/>
-          <w:sz w:val="20"/>
-          <w:u w:val="single"/>
-        </w:rPr>
-        <w:fldChar w:fldCharType="separate"/>
-      </w:r>
+        <w:lastRenderedPageBreak/>
+        <w:t>Impact statement:</w:t>
+      </w:r>
+    </w:p>
+    <w:p>
+      <w:pPr>
+        <w:rPr>
+          <w:rFonts w:ascii="Arial" w:hAnsi="Arial" w:cs="Arial"/>
+          <w:sz w:val="20"/>
+        </w:rPr>
+      </w:pPr>
+      <w:r>
+        <w:rPr>
+          <w:rFonts w:ascii="Arial" w:hAnsi="Arial" w:cs="Arial"/>
+          <w:sz w:val="20"/>
+        </w:rPr>
+        <w:t>The potential impact from the proposed scheme of work is multifaceted and affects numerous areas of society. On the one hand, as a direct result of the work, we will distribute a novel software package allowing researchers the ability</w:t>
+      </w:r>
+      <w:r>
+        <w:rPr>
+          <w:rFonts w:ascii="Arial" w:hAnsi="Arial" w:cs="Arial"/>
+          <w:sz w:val="20"/>
+        </w:rPr>
+        <w:t>,</w:t>
+      </w:r>
+      <w:r>
+        <w:rPr>
+          <w:rFonts w:ascii="Arial" w:hAnsi="Arial" w:cs="Arial"/>
+          <w:sz w:val="20"/>
+        </w:rPr>
+        <w:t xml:space="preserve"> for the first time</w:t>
+      </w:r>
+      <w:r>
+        <w:rPr>
+          <w:rFonts w:ascii="Arial" w:hAnsi="Arial" w:cs="Arial"/>
+          <w:sz w:val="20"/>
+        </w:rPr>
+        <w:t>,</w:t>
+      </w:r>
+      <w:r>
+        <w:rPr>
+          <w:rFonts w:ascii="Arial" w:hAnsi="Arial" w:cs="Arial"/>
+          <w:sz w:val="20"/>
+        </w:rPr>
+        <w:t xml:space="preserve"> to apply powerful phylodynamic techniques to investigate epidemiological questions about an important group of human pathogens. This has the potential to greatly improve our understanding </w:t>
+      </w:r>
+      <w:r>
+        <w:rPr>
+          <w:rFonts w:ascii="Arial" w:hAnsi="Arial" w:cs="Arial"/>
+          <w:sz w:val="20"/>
+        </w:rPr>
+        <w:t xml:space="preserve">of the selection pressures that pathogens, such as the pneumococcus and </w:t>
+      </w:r>
+      <w:proofErr w:type="gramStart"/>
+      <w:r>
+        <w:rPr>
+          <w:rFonts w:ascii="Arial" w:hAnsi="Arial" w:cs="Arial"/>
+          <w:i/>
+          <w:sz w:val="20"/>
+        </w:rPr>
+        <w:t>N.meningitidis</w:t>
+      </w:r>
+      <w:proofErr w:type="gramEnd"/>
+      <w:r>
+        <w:rPr>
+          <w:rFonts w:ascii="Arial" w:hAnsi="Arial" w:cs="Arial"/>
+          <w:i/>
+          <w:sz w:val="20"/>
+        </w:rPr>
+        <w:t xml:space="preserve">, </w:t>
+      </w:r>
+      <w:r>
+        <w:rPr>
+          <w:rFonts w:ascii="Arial" w:hAnsi="Arial" w:cs="Arial"/>
+          <w:sz w:val="20"/>
+        </w:rPr>
+        <w:t>are exposed to through our own clinical interventions</w:t>
+      </w:r>
+      <w:r>
+        <w:rPr>
+          <w:rFonts w:ascii="Arial" w:hAnsi="Arial" w:cs="Arial"/>
+          <w:i/>
+          <w:sz w:val="20"/>
+        </w:rPr>
+        <w:t xml:space="preserve">. </w:t>
+      </w:r>
+      <w:r>
+        <w:rPr>
+          <w:rFonts w:ascii="Arial" w:hAnsi="Arial" w:cs="Arial"/>
+          <w:sz w:val="20"/>
+        </w:rPr>
+        <w:t xml:space="preserve">Given </w:t>
+      </w:r>
+      <w:r>
+        <w:rPr>
+          <w:rFonts w:ascii="Arial" w:hAnsi="Arial" w:cs="Arial"/>
+          <w:sz w:val="20"/>
+        </w:rPr>
+        <w:t>our previous work has highlighted how resistance genes seen in these pathogens are spread across bacterial taxa, further work understanding how these resistance genes evolve has potential to mitigate the development of resistance in a whole range of bacterial pathogens.</w:t>
+      </w:r>
+    </w:p>
+    <w:p>
+      <w:pPr>
+        <w:rPr>
+          <w:rFonts w:ascii="Arial" w:hAnsi="Arial" w:cs="Arial"/>
+          <w:sz w:val="20"/>
+        </w:rPr>
+      </w:pPr>
+      <w:r>
+        <w:rPr>
+          <w:rFonts w:ascii="Arial" w:hAnsi="Arial" w:cs="Arial"/>
+          <w:sz w:val="20"/>
+        </w:rPr>
+        <w:t>As well as producing a powerful tool to be disseminated publicly, this work will also tease apart the link between antibiotic consumption and antibiotic resistance developing within the pneumococcus. This work will directly impact policy surrounding the consumption of antibiotics. We aim to lia</w:t>
+      </w:r>
+      <w:r>
+        <w:rPr>
+          <w:rFonts w:ascii="Arial" w:hAnsi="Arial" w:cs="Arial"/>
+          <w:sz w:val="20"/>
+        </w:rPr>
+        <w:t>i</w:t>
+      </w:r>
+      <w:r>
+        <w:rPr>
+          <w:rFonts w:ascii="Arial" w:hAnsi="Arial" w:cs="Arial"/>
+          <w:sz w:val="20"/>
+        </w:rPr>
+        <w:t>se directly with the German department of Health,</w:t>
+      </w:r>
+      <w:r>
+        <w:rPr>
+          <w:rFonts w:ascii="Arial" w:hAnsi="Arial" w:cs="Arial"/>
+          <w:sz w:val="20"/>
+        </w:rPr>
+        <w:t xml:space="preserve"> the</w:t>
+      </w:r>
+      <w:r>
+        <w:rPr>
+          <w:rFonts w:ascii="Arial" w:hAnsi="Arial" w:cs="Arial"/>
+          <w:sz w:val="20"/>
+        </w:rPr>
+        <w:t xml:space="preserve"> </w:t>
+      </w:r>
+      <w:proofErr w:type="spellStart"/>
+      <w:r>
+        <w:rPr>
+          <w:rFonts w:ascii="Arial" w:hAnsi="Arial" w:cs="Arial"/>
+          <w:sz w:val="20"/>
+        </w:rPr>
+        <w:t>Bundesgesundheitsministerium</w:t>
+      </w:r>
+      <w:proofErr w:type="spellEnd"/>
+      <w:r>
+        <w:rPr>
+          <w:rFonts w:ascii="Arial" w:hAnsi="Arial" w:cs="Arial"/>
+          <w:sz w:val="20"/>
+        </w:rPr>
+        <w:t>, about o</w:t>
+      </w:r>
+      <w:r>
+        <w:rPr>
+          <w:rFonts w:ascii="Arial" w:hAnsi="Arial" w:cs="Arial"/>
+          <w:sz w:val="20"/>
+        </w:rPr>
+        <w:t>ur findings, whilst also communicating</w:t>
+      </w:r>
+      <w:r>
+        <w:rPr>
+          <w:rFonts w:ascii="Arial" w:hAnsi="Arial" w:cs="Arial"/>
+          <w:sz w:val="20"/>
+        </w:rPr>
+        <w:t xml:space="preserve"> effectively with the press </w:t>
+      </w:r>
+      <w:r>
+        <w:rPr>
+          <w:rFonts w:ascii="Arial" w:hAnsi="Arial" w:cs="Arial"/>
+          <w:sz w:val="20"/>
+        </w:rPr>
+        <w:t>to</w:t>
+      </w:r>
+      <w:r>
+        <w:rPr>
+          <w:rFonts w:ascii="Arial" w:hAnsi="Arial" w:cs="Arial"/>
+          <w:sz w:val="20"/>
+        </w:rPr>
+        <w:t xml:space="preserve"> increase public awareness about antibiotic consumption and antibiotic resistance.</w:t>
+      </w:r>
+    </w:p>
+    <w:p>
+      <w:pPr>
+        <w:rPr>
+          <w:rFonts w:ascii="Arial" w:hAnsi="Arial" w:cs="Arial"/>
+          <w:sz w:val="20"/>
+        </w:rPr>
+      </w:pPr>
     </w:p>
     <w:p>
       <w:pPr>
         <w:pStyle w:val="NormalWeb"/>
+        <w:jc w:val="center"/>
         <w:rPr>
           <w:rFonts w:ascii="Arial" w:hAnsi="Arial" w:cs="Arial"/>
           <w:sz w:val="20"/>
@@ -4580,31 +4696,32 @@
         <w:rPr>
           <w:rFonts w:ascii="Arial" w:hAnsi="Arial" w:cs="Arial"/>
           <w:sz w:val="20"/>
-        </w:rPr>
-        <w:t xml:space="preserve">(1) Global, regional, and national life expectancy, all-cause mortality, and cause-specific mortality for 249 causes of death, 1980–2015: a systematic analysis for the Global Burden of Disease Study 2015. </w:t>
-      </w:r>
-      <w:r>
-        <w:rPr>
-          <w:rFonts w:ascii="Arial" w:hAnsi="Arial" w:cs="Arial"/>
-          <w:i/>
-          <w:iCs/>
-          <w:sz w:val="20"/>
-        </w:rPr>
-        <w:t xml:space="preserve">The Lancet. </w:t>
-      </w:r>
-      <w:r>
-        <w:rPr>
-          <w:rFonts w:ascii="Arial" w:hAnsi="Arial" w:cs="Arial"/>
-          <w:sz w:val="20"/>
-        </w:rPr>
-        <w:t>2016; 388 (10053): 1459-1544</w:t>
-      </w:r>
-      <w:r>
-        <w:rPr>
-          <w:rFonts w:ascii="Arial" w:hAnsi="Arial" w:cs="Arial"/>
-          <w:sz w:val="20"/>
-        </w:rPr>
-        <w:t>.</w:t>
+          <w:u w:val="single"/>
+        </w:rPr>
+        <w:fldChar w:fldCharType="begin"/>
+      </w:r>
+      <w:r>
+        <w:rPr>
+          <w:rFonts w:ascii="Arial" w:hAnsi="Arial" w:cs="Arial"/>
+          <w:sz w:val="20"/>
+          <w:u w:val="single"/>
+        </w:rPr>
+        <w:instrText>ADDIN RW.BIB</w:instrText>
+      </w:r>
+      <w:r>
+        <w:rPr>
+          <w:rFonts w:ascii="Arial" w:hAnsi="Arial" w:cs="Arial"/>
+          <w:sz w:val="20"/>
+          <w:u w:val="single"/>
+        </w:rPr>
+        <w:fldChar w:fldCharType="separate"/>
+      </w:r>
+      <w:r>
+        <w:rPr>
+          <w:rFonts w:ascii="Arial" w:hAnsi="Arial" w:cs="Arial"/>
+          <w:sz w:val="20"/>
+        </w:rPr>
+        <w:t>References</w:t>
       </w:r>
     </w:p>
     <w:p>
@@ -4620,7 +4737,32 @@
           <w:rFonts w:ascii="Arial" w:hAnsi="Arial" w:cs="Arial"/>
           <w:sz w:val="20"/>
         </w:rPr>
-        <w:t xml:space="preserve">(2) Croucher NJ, Harris SR, Fraser C, Quail MA, Burton J, van der Linden M, et al. Rapid Pneumococcal Evolution in Response to Clinical Interventions. 2011; 331 (6016): 430-434. </w:t>
+        <w:t xml:space="preserve">1. Global, regional, and national life expectancy, all-cause mortality, and cause-specific mortality for 249 causes of death, 1980–2015: a systematic analysis for the Global Burden of Disease Study 2015. </w:t>
+      </w:r>
+      <w:r>
+        <w:rPr>
+          <w:rFonts w:ascii="Arial" w:hAnsi="Arial" w:cs="Arial"/>
+          <w:i/>
+          <w:iCs/>
+          <w:sz w:val="20"/>
+        </w:rPr>
+        <w:t>The Lancet</w:t>
+      </w:r>
+      <w:r>
+        <w:rPr>
+          <w:rFonts w:ascii="Arial" w:hAnsi="Arial" w:cs="Arial"/>
+          <w:b/>
+          <w:bCs/>
+          <w:sz w:val="20"/>
+        </w:rPr>
+        <w:t xml:space="preserve"> 388</w:t>
+      </w:r>
+      <w:r>
+        <w:rPr>
+          <w:rFonts w:ascii="Arial" w:hAnsi="Arial" w:cs="Arial"/>
+          <w:sz w:val="20"/>
+        </w:rPr>
+        <w:t>, 1459-1544 (2016).</w:t>
       </w:r>
     </w:p>
     <w:p>
@@ -4636,57 +4778,8 @@
           <w:rFonts w:ascii="Arial" w:hAnsi="Arial" w:cs="Arial"/>
           <w:sz w:val="20"/>
         </w:rPr>
-        <w:t xml:space="preserve">(3) Watkins ER, Penman BS, </w:t>
-      </w:r>
-      <w:proofErr w:type="spellStart"/>
-      <w:r>
-        <w:rPr>
-          <w:rFonts w:ascii="Arial" w:hAnsi="Arial" w:cs="Arial"/>
-          <w:sz w:val="20"/>
-        </w:rPr>
-        <w:t>Lourenço</w:t>
-      </w:r>
-      <w:proofErr w:type="spellEnd"/>
-      <w:r>
-        <w:rPr>
-          <w:rFonts w:ascii="Arial" w:hAnsi="Arial" w:cs="Arial"/>
-          <w:sz w:val="20"/>
-        </w:rPr>
-        <w:t xml:space="preserve"> J, </w:t>
-      </w:r>
-      <w:proofErr w:type="spellStart"/>
-      <w:r>
-        <w:rPr>
-          <w:rFonts w:ascii="Arial" w:hAnsi="Arial" w:cs="Arial"/>
-          <w:sz w:val="20"/>
-        </w:rPr>
-        <w:t>Buckee</w:t>
-      </w:r>
-      <w:proofErr w:type="spellEnd"/>
-      <w:r>
-        <w:rPr>
-          <w:rFonts w:ascii="Arial" w:hAnsi="Arial" w:cs="Arial"/>
-          <w:sz w:val="20"/>
-        </w:rPr>
-        <w:t xml:space="preserve"> CO, Maiden </w:t>
-      </w:r>
-      <w:proofErr w:type="spellStart"/>
-      <w:r>
-        <w:rPr>
-          <w:rFonts w:ascii="Arial" w:hAnsi="Arial" w:cs="Arial"/>
-          <w:sz w:val="20"/>
-        </w:rPr>
-        <w:t>MCJand</w:t>
-      </w:r>
-      <w:proofErr w:type="spellEnd"/>
-      <w:r>
-        <w:rPr>
-          <w:rFonts w:ascii="Arial" w:hAnsi="Arial" w:cs="Arial"/>
-          <w:sz w:val="20"/>
-        </w:rPr>
-        <w:t xml:space="preserve"> Gupta S. Vaccination Drives Changes in Metabolic and Virulence Profiles of Streptococcus pneumoniae. </w:t>
-      </w:r>
-      <w:proofErr w:type="spellStart"/>
+        <w:t>2. Croucher, N. J.</w:t>
+      </w:r>
       <w:r>
         <w:rPr>
           <w:rFonts w:ascii="Arial" w:hAnsi="Arial" w:cs="Arial"/>
@@ -4694,24 +4787,30 @@
           <w:iCs/>
           <w:sz w:val="20"/>
         </w:rPr>
-        <w:t>PLoS</w:t>
-      </w:r>
-      <w:proofErr w:type="spellEnd"/>
-      <w:r>
-        <w:rPr>
-          <w:rFonts w:ascii="Arial" w:hAnsi="Arial" w:cs="Arial"/>
-          <w:i/>
-          <w:iCs/>
-          <w:sz w:val="20"/>
-        </w:rPr>
-        <w:t xml:space="preserve"> pathogens. </w:t>
-      </w:r>
-      <w:r>
-        <w:rPr>
-          <w:rFonts w:ascii="Arial" w:hAnsi="Arial" w:cs="Arial"/>
-          <w:sz w:val="20"/>
-        </w:rPr>
-        <w:t xml:space="preserve">2015; 11 (7): e1005034. </w:t>
+        <w:t xml:space="preserve"> et al</w:t>
+      </w:r>
+      <w:r>
+        <w:rPr>
+          <w:rFonts w:ascii="Arial" w:hAnsi="Arial" w:cs="Arial"/>
+          <w:sz w:val="20"/>
+        </w:rPr>
+        <w:t xml:space="preserve">. Rapid Pneumococcal Evolution in Response to Clinical Interventions. </w:t>
+      </w:r>
+      <w:r>
+        <w:rPr>
+          <w:rFonts w:ascii="Arial" w:hAnsi="Arial" w:cs="Arial"/>
+          <w:b/>
+          <w:bCs/>
+          <w:sz w:val="20"/>
+        </w:rPr>
+        <w:t>331</w:t>
+      </w:r>
+      <w:r>
+        <w:rPr>
+          <w:rFonts w:ascii="Arial" w:hAnsi="Arial" w:cs="Arial"/>
+          <w:sz w:val="20"/>
+        </w:rPr>
+        <w:t>, 430-434 (2011).</w:t>
       </w:r>
     </w:p>
     <w:p>
@@ -4727,7 +4826,7 @@
           <w:rFonts w:ascii="Arial" w:hAnsi="Arial" w:cs="Arial"/>
           <w:sz w:val="20"/>
         </w:rPr>
-        <w:t xml:space="preserve">(4) Klugman KP. The successful clone: the vector of dissemination of resistance in Streptococcus pneumoniae. </w:t>
+        <w:t>3. Watkins, E. R.</w:t>
       </w:r>
       <w:r>
         <w:rPr>
@@ -4736,30 +4835,50 @@
           <w:iCs/>
           <w:sz w:val="20"/>
         </w:rPr>
-        <w:t xml:space="preserve">The Journal of Antimicrobial Chemotherapy. </w:t>
-      </w:r>
-      <w:r>
-        <w:rPr>
-          <w:rFonts w:ascii="Arial" w:hAnsi="Arial" w:cs="Arial"/>
-          <w:sz w:val="20"/>
-        </w:rPr>
-        <w:t xml:space="preserve">2002; 50 </w:t>
+        <w:t xml:space="preserve"> et al</w:t>
+      </w:r>
+      <w:r>
+        <w:rPr>
+          <w:rFonts w:ascii="Arial" w:hAnsi="Arial" w:cs="Arial"/>
+          <w:sz w:val="20"/>
+        </w:rPr>
+        <w:t xml:space="preserve">. Vaccination Drives Changes in Metabolic and Virulence Profiles of Streptococcus pneumoniae. </w:t>
       </w:r>
       <w:proofErr w:type="spellStart"/>
       <w:r>
         <w:rPr>
           <w:rFonts w:ascii="Arial" w:hAnsi="Arial" w:cs="Arial"/>
-          <w:sz w:val="20"/>
-        </w:rPr>
-        <w:t>Suppl</w:t>
+          <w:i/>
+          <w:iCs/>
+          <w:sz w:val="20"/>
+        </w:rPr>
+        <w:t>PLoS</w:t>
       </w:r>
       <w:proofErr w:type="spellEnd"/>
       <w:r>
         <w:rPr>
           <w:rFonts w:ascii="Arial" w:hAnsi="Arial" w:cs="Arial"/>
-          <w:sz w:val="20"/>
-        </w:rPr>
-        <w:t xml:space="preserve"> S2 1-5. </w:t>
+          <w:i/>
+          <w:iCs/>
+          <w:sz w:val="20"/>
+        </w:rPr>
+        <w:t xml:space="preserve"> pathogens</w:t>
+      </w:r>
+      <w:r>
+        <w:rPr>
+          <w:rFonts w:ascii="Arial" w:hAnsi="Arial" w:cs="Arial"/>
+          <w:b/>
+          <w:bCs/>
+          <w:sz w:val="20"/>
+        </w:rPr>
+        <w:t xml:space="preserve"> 11</w:t>
+      </w:r>
+      <w:r>
+        <w:rPr>
+          <w:rFonts w:ascii="Arial" w:hAnsi="Arial" w:cs="Arial"/>
+          <w:sz w:val="20"/>
+        </w:rPr>
+        <w:t>, e1005034 (2015).</w:t>
       </w:r>
     </w:p>
     <w:p>
@@ -4775,39 +4894,7 @@
           <w:rFonts w:ascii="Arial" w:hAnsi="Arial" w:cs="Arial"/>
           <w:sz w:val="20"/>
         </w:rPr>
-        <w:t xml:space="preserve">(5) Sonja Lehtinen, François </w:t>
-      </w:r>
-      <w:proofErr w:type="spellStart"/>
-      <w:r>
-        <w:rPr>
-          <w:rFonts w:ascii="Arial" w:hAnsi="Arial" w:cs="Arial"/>
-          <w:sz w:val="20"/>
-        </w:rPr>
-        <w:t>Blanquart</w:t>
-      </w:r>
-      <w:proofErr w:type="spellEnd"/>
-      <w:r>
-        <w:rPr>
-          <w:rFonts w:ascii="Arial" w:hAnsi="Arial" w:cs="Arial"/>
-          <w:sz w:val="20"/>
-        </w:rPr>
-        <w:t xml:space="preserve">, Nicholas J Croucher, Paul Turner, Marc </w:t>
-      </w:r>
-      <w:proofErr w:type="spellStart"/>
-      <w:r>
-        <w:rPr>
-          <w:rFonts w:ascii="Arial" w:hAnsi="Arial" w:cs="Arial"/>
-          <w:sz w:val="20"/>
-        </w:rPr>
-        <w:t>Lipsitchand</w:t>
-      </w:r>
-      <w:proofErr w:type="spellEnd"/>
-      <w:r>
-        <w:rPr>
-          <w:rFonts w:ascii="Arial" w:hAnsi="Arial" w:cs="Arial"/>
-          <w:sz w:val="20"/>
-        </w:rPr>
-        <w:t xml:space="preserve"> Christophe Fraser. Evolution of antibiotic resistance is linked to any genetic mechanism affecting bacterial duration of carriage. </w:t>
+        <w:t xml:space="preserve">4. Klugman, K. P. The successful clone: the vector of dissemination of resistance in Streptococcus pneumoniae. </w:t>
       </w:r>
       <w:r>
         <w:rPr>
@@ -4816,56 +4903,83 @@
           <w:iCs/>
           <w:sz w:val="20"/>
         </w:rPr>
-        <w:t xml:space="preserve">Proceedings of the National Academy of Sciences of the United States of America. </w:t>
-      </w:r>
-      <w:r>
-        <w:rPr>
-          <w:rFonts w:ascii="Arial" w:hAnsi="Arial" w:cs="Arial"/>
-          <w:sz w:val="20"/>
-        </w:rPr>
-        <w:t>2017; 114 (5): 1075-1080. Avail</w:t>
-      </w:r>
-      <w:bookmarkStart w:id="0" w:name="_GoBack"/>
-      <w:bookmarkEnd w:id="0"/>
-      <w:r>
-        <w:rPr>
-          <w:rFonts w:ascii="Arial" w:hAnsi="Arial" w:cs="Arial"/>
-          <w:sz w:val="20"/>
-        </w:rPr>
-        <w:t xml:space="preserve">able from: </w:t>
+        <w:t xml:space="preserve">J. </w:t>
       </w:r>
       <w:proofErr w:type="spellStart"/>
       <w:r>
         <w:rPr>
           <w:rFonts w:ascii="Arial" w:hAnsi="Arial" w:cs="Arial"/>
-          <w:sz w:val="20"/>
-        </w:rPr>
-        <w:t>doi</w:t>
+          <w:i/>
+          <w:iCs/>
+          <w:sz w:val="20"/>
+        </w:rPr>
+        <w:t>Antimicrob</w:t>
       </w:r>
       <w:proofErr w:type="spellEnd"/>
       <w:r>
         <w:rPr>
           <w:rFonts w:ascii="Arial" w:hAnsi="Arial" w:cs="Arial"/>
-          <w:sz w:val="20"/>
-        </w:rPr>
-        <w:t xml:space="preserve">: 10.1073/pnas.1617849114 Available from: </w:t>
-      </w:r>
-      <w:hyperlink r:id="rId5" w:tgtFrame="_blank" w:history="1">
-        <w:r>
-          <w:rPr>
-            <w:rStyle w:val="Hyperlink"/>
-            <w:rFonts w:ascii="Arial" w:hAnsi="Arial" w:cs="Arial"/>
-            <w:sz w:val="20"/>
-          </w:rPr>
-          <w:t>https://search.proquest.com/docview/1865502061</w:t>
-        </w:r>
-      </w:hyperlink>
-      <w:r>
-        <w:rPr>
-          <w:rFonts w:ascii="Arial" w:hAnsi="Arial" w:cs="Arial"/>
-          <w:sz w:val="20"/>
-        </w:rPr>
-        <w:t xml:space="preserve"> .</w:t>
+          <w:i/>
+          <w:iCs/>
+          <w:sz w:val="20"/>
+        </w:rPr>
+        <w:t xml:space="preserve">. </w:t>
+      </w:r>
+      <w:proofErr w:type="spellStart"/>
+      <w:r>
+        <w:rPr>
+          <w:rFonts w:ascii="Arial" w:hAnsi="Arial" w:cs="Arial"/>
+          <w:i/>
+          <w:iCs/>
+          <w:sz w:val="20"/>
+        </w:rPr>
+        <w:t>Chemother</w:t>
+      </w:r>
+      <w:proofErr w:type="spellEnd"/>
+      <w:r>
+        <w:rPr>
+          <w:rFonts w:ascii="Arial" w:hAnsi="Arial" w:cs="Arial"/>
+          <w:i/>
+          <w:iCs/>
+          <w:sz w:val="20"/>
+        </w:rPr>
+        <w:t>.</w:t>
+      </w:r>
+      <w:r>
+        <w:rPr>
+          <w:rFonts w:ascii="Arial" w:hAnsi="Arial" w:cs="Arial"/>
+          <w:b/>
+          <w:bCs/>
+          <w:sz w:val="20"/>
+        </w:rPr>
+        <w:t xml:space="preserve"> 50 </w:t>
+      </w:r>
+      <w:proofErr w:type="spellStart"/>
+      <w:r>
+        <w:rPr>
+          <w:rFonts w:ascii="Arial" w:hAnsi="Arial" w:cs="Arial"/>
+          <w:b/>
+          <w:bCs/>
+          <w:sz w:val="20"/>
+        </w:rPr>
+        <w:t>Suppl</w:t>
+      </w:r>
+      <w:proofErr w:type="spellEnd"/>
+      <w:r>
+        <w:rPr>
+          <w:rFonts w:ascii="Arial" w:hAnsi="Arial" w:cs="Arial"/>
+          <w:b/>
+          <w:bCs/>
+          <w:sz w:val="20"/>
+        </w:rPr>
+        <w:t xml:space="preserve"> S2</w:t>
+      </w:r>
+      <w:r>
+        <w:rPr>
+          <w:rFonts w:ascii="Arial" w:hAnsi="Arial" w:cs="Arial"/>
+          <w:sz w:val="20"/>
+        </w:rPr>
+        <w:t>, 1-5 (2002).</w:t>
       </w:r>
     </w:p>
     <w:p>
@@ -4881,71 +4995,7 @@
           <w:rFonts w:ascii="Arial" w:hAnsi="Arial" w:cs="Arial"/>
           <w:sz w:val="20"/>
         </w:rPr>
-        <w:t xml:space="preserve">(6) </w:t>
-      </w:r>
-      <w:proofErr w:type="spellStart"/>
-      <w:r>
-        <w:rPr>
-          <w:rFonts w:ascii="Arial" w:hAnsi="Arial" w:cs="Arial"/>
-          <w:sz w:val="20"/>
-        </w:rPr>
-        <w:t>Goossens</w:t>
-      </w:r>
-      <w:proofErr w:type="spellEnd"/>
-      <w:r>
-        <w:rPr>
-          <w:rFonts w:ascii="Arial" w:hAnsi="Arial" w:cs="Arial"/>
-          <w:sz w:val="20"/>
-        </w:rPr>
-        <w:t xml:space="preserve"> H, </w:t>
-      </w:r>
-      <w:proofErr w:type="spellStart"/>
-      <w:r>
-        <w:rPr>
-          <w:rFonts w:ascii="Arial" w:hAnsi="Arial" w:cs="Arial"/>
-          <w:sz w:val="20"/>
-        </w:rPr>
-        <w:t>Ferech</w:t>
-      </w:r>
-      <w:proofErr w:type="spellEnd"/>
-      <w:r>
-        <w:rPr>
-          <w:rFonts w:ascii="Arial" w:hAnsi="Arial" w:cs="Arial"/>
-          <w:sz w:val="20"/>
-        </w:rPr>
-        <w:t xml:space="preserve"> M, Vander </w:t>
-      </w:r>
-      <w:proofErr w:type="spellStart"/>
-      <w:r>
-        <w:rPr>
-          <w:rFonts w:ascii="Arial" w:hAnsi="Arial" w:cs="Arial"/>
-          <w:sz w:val="20"/>
-        </w:rPr>
-        <w:t>Stichele</w:t>
-      </w:r>
-      <w:proofErr w:type="spellEnd"/>
-      <w:r>
-        <w:rPr>
-          <w:rFonts w:ascii="Arial" w:hAnsi="Arial" w:cs="Arial"/>
-          <w:sz w:val="20"/>
-        </w:rPr>
-        <w:t xml:space="preserve"> Rand </w:t>
-      </w:r>
-      <w:proofErr w:type="spellStart"/>
-      <w:r>
-        <w:rPr>
-          <w:rFonts w:ascii="Arial" w:hAnsi="Arial" w:cs="Arial"/>
-          <w:sz w:val="20"/>
-        </w:rPr>
-        <w:t>Elseviers</w:t>
-      </w:r>
-      <w:proofErr w:type="spellEnd"/>
-      <w:r>
-        <w:rPr>
-          <w:rFonts w:ascii="Arial" w:hAnsi="Arial" w:cs="Arial"/>
-          <w:sz w:val="20"/>
-        </w:rPr>
-        <w:t xml:space="preserve"> M. Outpatient antibiotic use in Europe and association with resistance: a cross-national database study. </w:t>
+        <w:t>5. Sonja Lehtinen</w:t>
       </w:r>
       <w:r>
         <w:rPr>
@@ -4954,30 +5004,39 @@
           <w:iCs/>
           <w:sz w:val="20"/>
         </w:rPr>
-        <w:t xml:space="preserve">Lancet (London, England). </w:t>
-      </w:r>
-      <w:r>
-        <w:rPr>
-          <w:rFonts w:ascii="Arial" w:hAnsi="Arial" w:cs="Arial"/>
-          <w:sz w:val="20"/>
-        </w:rPr>
-        <w:t xml:space="preserve">2005; 365 (9459): 579-587. Available from: </w:t>
-      </w:r>
-      <w:proofErr w:type="spellStart"/>
-      <w:r>
-        <w:rPr>
-          <w:rFonts w:ascii="Arial" w:hAnsi="Arial" w:cs="Arial"/>
-          <w:sz w:val="20"/>
-        </w:rPr>
-        <w:t>doi</w:t>
-      </w:r>
-      <w:proofErr w:type="spellEnd"/>
-      <w:r>
-        <w:rPr>
-          <w:rFonts w:ascii="Arial" w:hAnsi="Arial" w:cs="Arial"/>
-          <w:sz w:val="20"/>
-        </w:rPr>
-        <w:t>: 10.1016/S0140-6736(05)17907-0 [Accessed May 2, 2018].</w:t>
+        <w:t xml:space="preserve"> et al</w:t>
+      </w:r>
+      <w:r>
+        <w:rPr>
+          <w:rFonts w:ascii="Arial" w:hAnsi="Arial" w:cs="Arial"/>
+          <w:sz w:val="20"/>
+        </w:rPr>
+        <w:t xml:space="preserve">. Evolution of antibiotic resistance is linked to any genetic mechanism affecting bacterial duration of carriage. </w:t>
+      </w:r>
+      <w:r>
+        <w:rPr>
+          <w:rFonts w:ascii="Arial" w:hAnsi="Arial" w:cs="Arial"/>
+          <w:i/>
+          <w:iCs/>
+          <w:sz w:val="20"/>
+        </w:rPr>
+        <w:t>Proceedings of the National Academy of Sciences of the United States of America</w:t>
+      </w:r>
+      <w:r>
+        <w:rPr>
+          <w:rFonts w:ascii="Arial" w:hAnsi="Arial" w:cs="Arial"/>
+          <w:b/>
+          <w:bCs/>
+          <w:sz w:val="20"/>
+        </w:rPr>
+        <w:t xml:space="preserve"> 114</w:t>
+      </w:r>
+      <w:r>
+        <w:rPr>
+          <w:rFonts w:ascii="Arial" w:hAnsi="Arial" w:cs="Arial"/>
+          <w:sz w:val="20"/>
+        </w:rPr>
+        <w:t>, 1075-1080 (2017).</w:t>
       </w:r>
     </w:p>
     <w:p>
@@ -4993,7 +5052,7 @@
           <w:rFonts w:ascii="Arial" w:hAnsi="Arial" w:cs="Arial"/>
           <w:sz w:val="20"/>
         </w:rPr>
-        <w:t xml:space="preserve">(7) Grenfell BT, </w:t>
+        <w:t xml:space="preserve">6. </w:t>
       </w:r>
       <w:proofErr w:type="spellStart"/>
       <w:r>
@@ -5001,7 +5060,7 @@
           <w:rFonts w:ascii="Arial" w:hAnsi="Arial" w:cs="Arial"/>
           <w:sz w:val="20"/>
         </w:rPr>
-        <w:t>Pybus</w:t>
+        <w:t>Goossens</w:t>
       </w:r>
       <w:proofErr w:type="spellEnd"/>
       <w:r>
@@ -5009,7 +5068,55 @@
           <w:rFonts w:ascii="Arial" w:hAnsi="Arial" w:cs="Arial"/>
           <w:sz w:val="20"/>
         </w:rPr>
-        <w:t xml:space="preserve"> OG, Gog JR, Wood JLN, Daly JM, Mumford JA, et al. Unifying the epidemiological and evolutionary dynamics of pathogens. </w:t>
+        <w:t xml:space="preserve">, H., </w:t>
+      </w:r>
+      <w:proofErr w:type="spellStart"/>
+      <w:r>
+        <w:rPr>
+          <w:rFonts w:ascii="Arial" w:hAnsi="Arial" w:cs="Arial"/>
+          <w:sz w:val="20"/>
+        </w:rPr>
+        <w:t>Ferech</w:t>
+      </w:r>
+      <w:proofErr w:type="spellEnd"/>
+      <w:r>
+        <w:rPr>
+          <w:rFonts w:ascii="Arial" w:hAnsi="Arial" w:cs="Arial"/>
+          <w:sz w:val="20"/>
+        </w:rPr>
+        <w:t xml:space="preserve">, M., Vander </w:t>
+      </w:r>
+      <w:proofErr w:type="spellStart"/>
+      <w:r>
+        <w:rPr>
+          <w:rFonts w:ascii="Arial" w:hAnsi="Arial" w:cs="Arial"/>
+          <w:sz w:val="20"/>
+        </w:rPr>
+        <w:t>Stichele</w:t>
+      </w:r>
+      <w:proofErr w:type="spellEnd"/>
+      <w:r>
+        <w:rPr>
+          <w:rFonts w:ascii="Arial" w:hAnsi="Arial" w:cs="Arial"/>
+          <w:sz w:val="20"/>
+        </w:rPr>
+        <w:t xml:space="preserve">, R. &amp; </w:t>
+      </w:r>
+      <w:proofErr w:type="spellStart"/>
+      <w:r>
+        <w:rPr>
+          <w:rFonts w:ascii="Arial" w:hAnsi="Arial" w:cs="Arial"/>
+          <w:sz w:val="20"/>
+        </w:rPr>
+        <w:t>Elseviers</w:t>
+      </w:r>
+      <w:proofErr w:type="spellEnd"/>
+      <w:r>
+        <w:rPr>
+          <w:rFonts w:ascii="Arial" w:hAnsi="Arial" w:cs="Arial"/>
+          <w:sz w:val="20"/>
+        </w:rPr>
+        <w:t xml:space="preserve">, M. Outpatient antibiotic use in Europe and association with resistance: a cross-national database study. </w:t>
       </w:r>
       <w:r>
         <w:rPr>
@@ -5018,30 +5125,23 @@
           <w:iCs/>
           <w:sz w:val="20"/>
         </w:rPr>
-        <w:t xml:space="preserve">Science (New York, N.Y.). </w:t>
-      </w:r>
-      <w:r>
-        <w:rPr>
-          <w:rFonts w:ascii="Arial" w:hAnsi="Arial" w:cs="Arial"/>
-          <w:sz w:val="20"/>
-        </w:rPr>
-        <w:t xml:space="preserve">2004; 303 (5656): 327-332. Available from: </w:t>
-      </w:r>
-      <w:proofErr w:type="spellStart"/>
-      <w:r>
-        <w:rPr>
-          <w:rFonts w:ascii="Arial" w:hAnsi="Arial" w:cs="Arial"/>
-          <w:sz w:val="20"/>
-        </w:rPr>
-        <w:t>doi</w:t>
-      </w:r>
-      <w:proofErr w:type="spellEnd"/>
-      <w:r>
-        <w:rPr>
-          <w:rFonts w:ascii="Arial" w:hAnsi="Arial" w:cs="Arial"/>
-          <w:sz w:val="20"/>
-        </w:rPr>
-        <w:t>: 10.1126/science.1090727 [Accessed May 2, 2018].</w:t>
+        <w:t>Lancet</w:t>
+      </w:r>
+      <w:r>
+        <w:rPr>
+          <w:rFonts w:ascii="Arial" w:hAnsi="Arial" w:cs="Arial"/>
+          <w:b/>
+          <w:bCs/>
+          <w:sz w:val="20"/>
+        </w:rPr>
+        <w:t xml:space="preserve"> 365</w:t>
+      </w:r>
+      <w:r>
+        <w:rPr>
+          <w:rFonts w:ascii="Arial" w:hAnsi="Arial" w:cs="Arial"/>
+          <w:sz w:val="20"/>
+        </w:rPr>
+        <w:t>, 579-587 (2005).</w:t>
       </w:r>
     </w:p>
     <w:p>
@@ -5057,39 +5157,7 @@
           <w:rFonts w:ascii="Arial" w:hAnsi="Arial" w:cs="Arial"/>
           <w:sz w:val="20"/>
         </w:rPr>
-        <w:t xml:space="preserve">(8) Edward J. Feil, Jessica E. Cooper, </w:t>
-      </w:r>
-      <w:proofErr w:type="spellStart"/>
-      <w:r>
-        <w:rPr>
-          <w:rFonts w:ascii="Arial" w:hAnsi="Arial" w:cs="Arial"/>
-          <w:sz w:val="20"/>
-        </w:rPr>
-        <w:t>Hajo</w:t>
-      </w:r>
-      <w:proofErr w:type="spellEnd"/>
-      <w:r>
-        <w:rPr>
-          <w:rFonts w:ascii="Arial" w:hAnsi="Arial" w:cs="Arial"/>
-          <w:sz w:val="20"/>
-        </w:rPr>
-        <w:t xml:space="preserve"> </w:t>
-      </w:r>
-      <w:proofErr w:type="spellStart"/>
-      <w:r>
-        <w:rPr>
-          <w:rFonts w:ascii="Arial" w:hAnsi="Arial" w:cs="Arial"/>
-          <w:sz w:val="20"/>
-        </w:rPr>
-        <w:t>Grundmann</w:t>
-      </w:r>
-      <w:proofErr w:type="spellEnd"/>
-      <w:r>
-        <w:rPr>
-          <w:rFonts w:ascii="Arial" w:hAnsi="Arial" w:cs="Arial"/>
-          <w:sz w:val="20"/>
-        </w:rPr>
-        <w:t xml:space="preserve">, D. Ashley Robinson, Mark C. Enright, Tony Berendt, et al. How Clonal Is Staphylococcus aureus? </w:t>
+        <w:t>7. Grenfell, B. T.</w:t>
       </w:r>
       <w:r>
         <w:rPr>
@@ -5098,47 +5166,39 @@
           <w:iCs/>
           <w:sz w:val="20"/>
         </w:rPr>
-        <w:t xml:space="preserve">Journal of Bacteriology. </w:t>
-      </w:r>
-      <w:r>
-        <w:rPr>
-          <w:rFonts w:ascii="Arial" w:hAnsi="Arial" w:cs="Arial"/>
-          <w:sz w:val="20"/>
-        </w:rPr>
-        <w:t xml:space="preserve">2003; 185 (11): 3307-3316. Available from: </w:t>
-      </w:r>
-      <w:proofErr w:type="spellStart"/>
-      <w:r>
-        <w:rPr>
-          <w:rFonts w:ascii="Arial" w:hAnsi="Arial" w:cs="Arial"/>
-          <w:sz w:val="20"/>
-        </w:rPr>
-        <w:t>doi</w:t>
-      </w:r>
-      <w:proofErr w:type="spellEnd"/>
-      <w:r>
-        <w:rPr>
-          <w:rFonts w:ascii="Arial" w:hAnsi="Arial" w:cs="Arial"/>
-          <w:sz w:val="20"/>
-        </w:rPr>
-        <w:t xml:space="preserve">: 10.1128/JB.185.11.3307-3316.2003 Available from: </w:t>
-      </w:r>
-      <w:hyperlink r:id="rId6" w:tgtFrame="_blank" w:history="1">
-        <w:r>
-          <w:rPr>
-            <w:rStyle w:val="Hyperlink"/>
-            <w:rFonts w:ascii="Arial" w:hAnsi="Arial" w:cs="Arial"/>
-            <w:sz w:val="20"/>
-          </w:rPr>
-          <w:t>http://jb.asm.org/content/185/11/3307.abstract</w:t>
-        </w:r>
-      </w:hyperlink>
-      <w:r>
-        <w:rPr>
-          <w:rFonts w:ascii="Arial" w:hAnsi="Arial" w:cs="Arial"/>
-          <w:sz w:val="20"/>
-        </w:rPr>
-        <w:t xml:space="preserve"> .</w:t>
+        <w:t xml:space="preserve"> et al</w:t>
+      </w:r>
+      <w:r>
+        <w:rPr>
+          <w:rFonts w:ascii="Arial" w:hAnsi="Arial" w:cs="Arial"/>
+          <w:sz w:val="20"/>
+        </w:rPr>
+        <w:t xml:space="preserve">. Unifying the epidemiological and evolutionary dynamics of pathogens. </w:t>
+      </w:r>
+      <w:r>
+        <w:rPr>
+          <w:rFonts w:ascii="Arial" w:hAnsi="Arial" w:cs="Arial"/>
+          <w:i/>
+          <w:iCs/>
+          <w:sz w:val="20"/>
+        </w:rPr>
+        <w:t>Science</w:t>
+      </w:r>
+      <w:r>
+        <w:rPr>
+          <w:rFonts w:ascii="Arial" w:hAnsi="Arial" w:cs="Arial"/>
+          <w:b/>
+          <w:bCs/>
+          <w:sz w:val="20"/>
+        </w:rPr>
+        <w:t xml:space="preserve"> 303</w:t>
+      </w:r>
+      <w:r>
+        <w:rPr>
+          <w:rFonts w:ascii="Arial" w:hAnsi="Arial" w:cs="Arial"/>
+          <w:sz w:val="20"/>
+        </w:rPr>
+        <w:t>, 327-332 (2004).</w:t>
       </w:r>
     </w:p>
     <w:p>
@@ -5154,71 +5214,7 @@
           <w:rFonts w:ascii="Arial" w:hAnsi="Arial" w:cs="Arial"/>
           <w:sz w:val="20"/>
         </w:rPr>
-        <w:t xml:space="preserve">(9) </w:t>
-      </w:r>
-      <w:proofErr w:type="spellStart"/>
-      <w:r>
-        <w:rPr>
-          <w:rFonts w:ascii="Arial" w:hAnsi="Arial" w:cs="Arial"/>
-          <w:sz w:val="20"/>
-        </w:rPr>
-        <w:t>Faria</w:t>
-      </w:r>
-      <w:proofErr w:type="spellEnd"/>
-      <w:r>
-        <w:rPr>
-          <w:rFonts w:ascii="Arial" w:hAnsi="Arial" w:cs="Arial"/>
-          <w:sz w:val="20"/>
-        </w:rPr>
-        <w:t xml:space="preserve"> NR, </w:t>
-      </w:r>
-      <w:proofErr w:type="spellStart"/>
-      <w:r>
-        <w:rPr>
-          <w:rFonts w:ascii="Arial" w:hAnsi="Arial" w:cs="Arial"/>
-          <w:sz w:val="20"/>
-        </w:rPr>
-        <w:t>Rambaut</w:t>
-      </w:r>
-      <w:proofErr w:type="spellEnd"/>
-      <w:r>
-        <w:rPr>
-          <w:rFonts w:ascii="Arial" w:hAnsi="Arial" w:cs="Arial"/>
-          <w:sz w:val="20"/>
-        </w:rPr>
-        <w:t xml:space="preserve"> A, </w:t>
-      </w:r>
-      <w:proofErr w:type="spellStart"/>
-      <w:r>
-        <w:rPr>
-          <w:rFonts w:ascii="Arial" w:hAnsi="Arial" w:cs="Arial"/>
-          <w:sz w:val="20"/>
-        </w:rPr>
-        <w:t>Suchard</w:t>
-      </w:r>
-      <w:proofErr w:type="spellEnd"/>
-      <w:r>
-        <w:rPr>
-          <w:rFonts w:ascii="Arial" w:hAnsi="Arial" w:cs="Arial"/>
-          <w:sz w:val="20"/>
-        </w:rPr>
-        <w:t xml:space="preserve"> MA, </w:t>
-      </w:r>
-      <w:proofErr w:type="spellStart"/>
-      <w:r>
-        <w:rPr>
-          <w:rFonts w:ascii="Arial" w:hAnsi="Arial" w:cs="Arial"/>
-          <w:sz w:val="20"/>
-        </w:rPr>
-        <w:t>Baele</w:t>
-      </w:r>
-      <w:proofErr w:type="spellEnd"/>
-      <w:r>
-        <w:rPr>
-          <w:rFonts w:ascii="Arial" w:hAnsi="Arial" w:cs="Arial"/>
-          <w:sz w:val="20"/>
-        </w:rPr>
-        <w:t xml:space="preserve"> G, Bedford T, Ward MJ, et al. HIV epidemiology. The early spread and epidemic ignition of HIV-1 in human populations. </w:t>
+        <w:t>8. Edward J. Feil</w:t>
       </w:r>
       <w:r>
         <w:rPr>
@@ -5227,30 +5223,39 @@
           <w:iCs/>
           <w:sz w:val="20"/>
         </w:rPr>
-        <w:t xml:space="preserve">Science (New York, N.Y.). </w:t>
-      </w:r>
-      <w:r>
-        <w:rPr>
-          <w:rFonts w:ascii="Arial" w:hAnsi="Arial" w:cs="Arial"/>
-          <w:sz w:val="20"/>
-        </w:rPr>
-        <w:t xml:space="preserve">2014; 346 (6205): 56-61. Available from: </w:t>
-      </w:r>
-      <w:proofErr w:type="spellStart"/>
-      <w:r>
-        <w:rPr>
-          <w:rFonts w:ascii="Arial" w:hAnsi="Arial" w:cs="Arial"/>
-          <w:sz w:val="20"/>
-        </w:rPr>
-        <w:t>doi</w:t>
-      </w:r>
-      <w:proofErr w:type="spellEnd"/>
-      <w:r>
-        <w:rPr>
-          <w:rFonts w:ascii="Arial" w:hAnsi="Arial" w:cs="Arial"/>
-          <w:sz w:val="20"/>
-        </w:rPr>
-        <w:t>: 10.1126/science.1256739 [Accessed May 2, 2018].</w:t>
+        <w:t xml:space="preserve"> et al</w:t>
+      </w:r>
+      <w:r>
+        <w:rPr>
+          <w:rFonts w:ascii="Arial" w:hAnsi="Arial" w:cs="Arial"/>
+          <w:sz w:val="20"/>
+        </w:rPr>
+        <w:t xml:space="preserve">. How Clonal Is Staphylococcus aureus? </w:t>
+      </w:r>
+      <w:r>
+        <w:rPr>
+          <w:rFonts w:ascii="Arial" w:hAnsi="Arial" w:cs="Arial"/>
+          <w:i/>
+          <w:iCs/>
+          <w:sz w:val="20"/>
+        </w:rPr>
+        <w:t>Journal of Bacteriology</w:t>
+      </w:r>
+      <w:r>
+        <w:rPr>
+          <w:rFonts w:ascii="Arial" w:hAnsi="Arial" w:cs="Arial"/>
+          <w:b/>
+          <w:bCs/>
+          <w:sz w:val="20"/>
+        </w:rPr>
+        <w:t xml:space="preserve"> 185</w:t>
+      </w:r>
+      <w:r>
+        <w:rPr>
+          <w:rFonts w:ascii="Arial" w:hAnsi="Arial" w:cs="Arial"/>
+          <w:sz w:val="20"/>
+        </w:rPr>
+        <w:t>, 3307-3316 (2003).</w:t>
       </w:r>
     </w:p>
     <w:p>
@@ -5266,8 +5271,7 @@
           <w:rFonts w:ascii="Arial" w:hAnsi="Arial" w:cs="Arial"/>
           <w:sz w:val="20"/>
         </w:rPr>
-        <w:lastRenderedPageBreak/>
-        <w:t xml:space="preserve">(10) Darling ACE, Mau B, Blattner </w:t>
+        <w:t xml:space="preserve">9. </w:t>
       </w:r>
       <w:proofErr w:type="spellStart"/>
       <w:r>
@@ -5275,7 +5279,7 @@
           <w:rFonts w:ascii="Arial" w:hAnsi="Arial" w:cs="Arial"/>
           <w:sz w:val="20"/>
         </w:rPr>
-        <w:t>FRand</w:t>
+        <w:t>Faria</w:t>
       </w:r>
       <w:proofErr w:type="spellEnd"/>
       <w:r>
@@ -5283,23 +5287,7 @@
           <w:rFonts w:ascii="Arial" w:hAnsi="Arial" w:cs="Arial"/>
           <w:sz w:val="20"/>
         </w:rPr>
-        <w:t xml:space="preserve"> </w:t>
-      </w:r>
-      <w:proofErr w:type="spellStart"/>
-      <w:r>
-        <w:rPr>
-          <w:rFonts w:ascii="Arial" w:hAnsi="Arial" w:cs="Arial"/>
-          <w:sz w:val="20"/>
-        </w:rPr>
-        <w:t>Perna</w:t>
-      </w:r>
-      <w:proofErr w:type="spellEnd"/>
-      <w:r>
-        <w:rPr>
-          <w:rFonts w:ascii="Arial" w:hAnsi="Arial" w:cs="Arial"/>
-          <w:sz w:val="20"/>
-        </w:rPr>
-        <w:t xml:space="preserve"> NT. Mauve: multiple alignment of conserved genomic sequence with rearrangements. </w:t>
+        <w:t>, N. R.</w:t>
       </w:r>
       <w:r>
         <w:rPr>
@@ -5308,30 +5296,39 @@
           <w:iCs/>
           <w:sz w:val="20"/>
         </w:rPr>
-        <w:t xml:space="preserve">Genome Research. </w:t>
-      </w:r>
-      <w:r>
-        <w:rPr>
-          <w:rFonts w:ascii="Arial" w:hAnsi="Arial" w:cs="Arial"/>
-          <w:sz w:val="20"/>
-        </w:rPr>
-        <w:t xml:space="preserve">2004; 14 (7): 1394-1403. Available from: </w:t>
-      </w:r>
-      <w:proofErr w:type="spellStart"/>
-      <w:r>
-        <w:rPr>
-          <w:rFonts w:ascii="Arial" w:hAnsi="Arial" w:cs="Arial"/>
-          <w:sz w:val="20"/>
-        </w:rPr>
-        <w:t>doi</w:t>
-      </w:r>
-      <w:proofErr w:type="spellEnd"/>
-      <w:r>
-        <w:rPr>
-          <w:rFonts w:ascii="Arial" w:hAnsi="Arial" w:cs="Arial"/>
-          <w:sz w:val="20"/>
-        </w:rPr>
-        <w:t>: 10.1101/gr.2289704 [Accessed May 2, 2018].</w:t>
+        <w:t xml:space="preserve"> et al</w:t>
+      </w:r>
+      <w:r>
+        <w:rPr>
+          <w:rFonts w:ascii="Arial" w:hAnsi="Arial" w:cs="Arial"/>
+          <w:sz w:val="20"/>
+        </w:rPr>
+        <w:t xml:space="preserve">. HIV epidemiology. The early spread and epidemic ignition of HIV-1 in human populations. </w:t>
+      </w:r>
+      <w:r>
+        <w:rPr>
+          <w:rFonts w:ascii="Arial" w:hAnsi="Arial" w:cs="Arial"/>
+          <w:i/>
+          <w:iCs/>
+          <w:sz w:val="20"/>
+        </w:rPr>
+        <w:t>Science</w:t>
+      </w:r>
+      <w:r>
+        <w:rPr>
+          <w:rFonts w:ascii="Arial" w:hAnsi="Arial" w:cs="Arial"/>
+          <w:b/>
+          <w:bCs/>
+          <w:sz w:val="20"/>
+        </w:rPr>
+        <w:t xml:space="preserve"> 346</w:t>
+      </w:r>
+      <w:r>
+        <w:rPr>
+          <w:rFonts w:ascii="Arial" w:hAnsi="Arial" w:cs="Arial"/>
+          <w:sz w:val="20"/>
+        </w:rPr>
+        <w:t>, 56-61 (2014).</w:t>
       </w:r>
     </w:p>
     <w:p>
@@ -5347,7 +5344,23 @@
           <w:rFonts w:ascii="Arial" w:hAnsi="Arial" w:cs="Arial"/>
           <w:sz w:val="20"/>
         </w:rPr>
-        <w:t xml:space="preserve">(11) Croucher NJ, Page AJ, Connor TR, Delaney AJ, Keane JA, Bentley SD, et al. Rapid phylogenetic analysis of large samples of recombinant bacterial whole genome sequences using Gubbins. </w:t>
+        <w:t xml:space="preserve">10. Darling, A. C. E., Mau, B., Blattner, F. R. &amp; </w:t>
+      </w:r>
+      <w:proofErr w:type="spellStart"/>
+      <w:r>
+        <w:rPr>
+          <w:rFonts w:ascii="Arial" w:hAnsi="Arial" w:cs="Arial"/>
+          <w:sz w:val="20"/>
+        </w:rPr>
+        <w:t>Perna</w:t>
+      </w:r>
+      <w:proofErr w:type="spellEnd"/>
+      <w:r>
+        <w:rPr>
+          <w:rFonts w:ascii="Arial" w:hAnsi="Arial" w:cs="Arial"/>
+          <w:sz w:val="20"/>
+        </w:rPr>
+        <w:t xml:space="preserve">, N. T. Mauve: multiple alignment of conserved genomic sequence with rearrangements. </w:t>
       </w:r>
       <w:r>
         <w:rPr>
@@ -5356,24 +5369,24 @@
           <w:iCs/>
           <w:sz w:val="20"/>
         </w:rPr>
-        <w:t xml:space="preserve">Nucleic Acids Research. </w:t>
-      </w:r>
-      <w:r>
-        <w:rPr>
-          <w:rFonts w:ascii="Arial" w:hAnsi="Arial" w:cs="Arial"/>
-          <w:sz w:val="20"/>
-        </w:rPr>
-        <w:t>2015; 43 (3)</w:t>
-      </w:r>
-      <w:proofErr w:type="gramStart"/>
-      <w:r>
-        <w:rPr>
-          <w:rFonts w:ascii="Arial" w:hAnsi="Arial" w:cs="Arial"/>
-          <w:sz w:val="20"/>
-        </w:rPr>
-        <w:t>: .</w:t>
-      </w:r>
-      <w:proofErr w:type="gramEnd"/>
+        <w:t>Genome Res.</w:t>
+      </w:r>
+      <w:r>
+        <w:rPr>
+          <w:rFonts w:ascii="Arial" w:hAnsi="Arial" w:cs="Arial"/>
+          <w:b/>
+          <w:bCs/>
+          <w:sz w:val="20"/>
+        </w:rPr>
+        <w:t xml:space="preserve"> 14</w:t>
+      </w:r>
+      <w:r>
+        <w:rPr>
+          <w:rFonts w:ascii="Arial" w:hAnsi="Arial" w:cs="Arial"/>
+          <w:sz w:val="20"/>
+        </w:rPr>
+        <w:t>, 1394-1403 (2004).</w:t>
+      </w:r>
     </w:p>
     <w:p>
       <w:pPr>
@@ -5388,71 +5401,7 @@
           <w:rFonts w:ascii="Arial" w:hAnsi="Arial" w:cs="Arial"/>
           <w:sz w:val="20"/>
         </w:rPr>
-        <w:t xml:space="preserve">(12) </w:t>
-      </w:r>
-      <w:proofErr w:type="spellStart"/>
-      <w:r>
-        <w:rPr>
-          <w:rFonts w:ascii="Arial" w:hAnsi="Arial" w:cs="Arial"/>
-          <w:sz w:val="20"/>
-        </w:rPr>
-        <w:t>Sagulenko</w:t>
-      </w:r>
-      <w:proofErr w:type="spellEnd"/>
-      <w:r>
-        <w:rPr>
-          <w:rFonts w:ascii="Arial" w:hAnsi="Arial" w:cs="Arial"/>
-          <w:sz w:val="20"/>
-        </w:rPr>
-        <w:t xml:space="preserve"> P, Puller </w:t>
-      </w:r>
-      <w:proofErr w:type="spellStart"/>
-      <w:r>
-        <w:rPr>
-          <w:rFonts w:ascii="Arial" w:hAnsi="Arial" w:cs="Arial"/>
-          <w:sz w:val="20"/>
-        </w:rPr>
-        <w:t>Vand</w:t>
-      </w:r>
-      <w:proofErr w:type="spellEnd"/>
-      <w:r>
-        <w:rPr>
-          <w:rFonts w:ascii="Arial" w:hAnsi="Arial" w:cs="Arial"/>
-          <w:sz w:val="20"/>
-        </w:rPr>
-        <w:t xml:space="preserve"> </w:t>
-      </w:r>
-      <w:proofErr w:type="spellStart"/>
-      <w:r>
-        <w:rPr>
-          <w:rFonts w:ascii="Arial" w:hAnsi="Arial" w:cs="Arial"/>
-          <w:sz w:val="20"/>
-        </w:rPr>
-        <w:t>Neher</w:t>
-      </w:r>
-      <w:proofErr w:type="spellEnd"/>
-      <w:r>
-        <w:rPr>
-          <w:rFonts w:ascii="Arial" w:hAnsi="Arial" w:cs="Arial"/>
-          <w:sz w:val="20"/>
-        </w:rPr>
-        <w:t xml:space="preserve"> RA. </w:t>
-      </w:r>
-      <w:proofErr w:type="spellStart"/>
-      <w:r>
-        <w:rPr>
-          <w:rFonts w:ascii="Arial" w:hAnsi="Arial" w:cs="Arial"/>
-          <w:sz w:val="20"/>
-        </w:rPr>
-        <w:t>TreeTime</w:t>
-      </w:r>
-      <w:proofErr w:type="spellEnd"/>
-      <w:r>
-        <w:rPr>
-          <w:rFonts w:ascii="Arial" w:hAnsi="Arial" w:cs="Arial"/>
-          <w:sz w:val="20"/>
-        </w:rPr>
-        <w:t xml:space="preserve">: Maximum-likelihood phylodynamic analysis. </w:t>
+        <w:t>11. Croucher, N. J.</w:t>
       </w:r>
       <w:r>
         <w:rPr>
@@ -5461,63 +5410,39 @@
           <w:iCs/>
           <w:sz w:val="20"/>
         </w:rPr>
-        <w:t xml:space="preserve">Virus Evolution. </w:t>
-      </w:r>
-      <w:r>
-        <w:rPr>
-          <w:rFonts w:ascii="Arial" w:hAnsi="Arial" w:cs="Arial"/>
-          <w:sz w:val="20"/>
-        </w:rPr>
-        <w:t xml:space="preserve">2018; 4 (1): Available from: </w:t>
-      </w:r>
-      <w:proofErr w:type="spellStart"/>
-      <w:r>
-        <w:rPr>
-          <w:rFonts w:ascii="Arial" w:hAnsi="Arial" w:cs="Arial"/>
-          <w:sz w:val="20"/>
-        </w:rPr>
-        <w:t>doi</w:t>
-      </w:r>
-      <w:proofErr w:type="spellEnd"/>
-      <w:r>
-        <w:rPr>
-          <w:rFonts w:ascii="Arial" w:hAnsi="Arial" w:cs="Arial"/>
-          <w:sz w:val="20"/>
-        </w:rPr>
-        <w:t>: 10.1093/</w:t>
-      </w:r>
-      <w:proofErr w:type="spellStart"/>
-      <w:r>
-        <w:rPr>
-          <w:rFonts w:ascii="Arial" w:hAnsi="Arial" w:cs="Arial"/>
-          <w:sz w:val="20"/>
-        </w:rPr>
-        <w:t>ve</w:t>
-      </w:r>
-      <w:proofErr w:type="spellEnd"/>
-      <w:r>
-        <w:rPr>
-          <w:rFonts w:ascii="Arial" w:hAnsi="Arial" w:cs="Arial"/>
-          <w:sz w:val="20"/>
-        </w:rPr>
-        <w:t xml:space="preserve">/vex042 Available from: </w:t>
-      </w:r>
-      <w:hyperlink r:id="rId7" w:tgtFrame="_blank" w:history="1">
-        <w:r>
-          <w:rPr>
-            <w:rStyle w:val="Hyperlink"/>
-            <w:rFonts w:ascii="Arial" w:hAnsi="Arial" w:cs="Arial"/>
-            <w:sz w:val="20"/>
-          </w:rPr>
-          <w:t>https://academic.oup.com/ve/article/4/1/vex042/4794731</w:t>
-        </w:r>
-      </w:hyperlink>
-      <w:r>
-        <w:rPr>
-          <w:rFonts w:ascii="Arial" w:hAnsi="Arial" w:cs="Arial"/>
-          <w:sz w:val="20"/>
-        </w:rPr>
-        <w:t xml:space="preserve"> [Accessed May 2, 2018].</w:t>
+        <w:t xml:space="preserve"> et al</w:t>
+      </w:r>
+      <w:r>
+        <w:rPr>
+          <w:rFonts w:ascii="Arial" w:hAnsi="Arial" w:cs="Arial"/>
+          <w:sz w:val="20"/>
+        </w:rPr>
+        <w:t xml:space="preserve">. Rapid phylogenetic analysis of large samples of recombinant bacterial whole genome sequences using Gubbins. </w:t>
+      </w:r>
+      <w:r>
+        <w:rPr>
+          <w:rFonts w:ascii="Arial" w:hAnsi="Arial" w:cs="Arial"/>
+          <w:i/>
+          <w:iCs/>
+          <w:sz w:val="20"/>
+        </w:rPr>
+        <w:t>Nucleic Acids Research</w:t>
+      </w:r>
+      <w:r>
+        <w:rPr>
+          <w:rFonts w:ascii="Arial" w:hAnsi="Arial" w:cs="Arial"/>
+          <w:b/>
+          <w:bCs/>
+          <w:sz w:val="20"/>
+        </w:rPr>
+        <w:t xml:space="preserve"> 43</w:t>
+      </w:r>
+      <w:r>
+        <w:rPr>
+          <w:rFonts w:ascii="Arial" w:hAnsi="Arial" w:cs="Arial"/>
+          <w:sz w:val="20"/>
+        </w:rPr>
+        <w:t xml:space="preserve"> (2015).</w:t>
       </w:r>
     </w:p>
     <w:p>
@@ -5533,7 +5458,8 @@
           <w:rFonts w:ascii="Arial" w:hAnsi="Arial" w:cs="Arial"/>
           <w:sz w:val="20"/>
         </w:rPr>
-        <w:t xml:space="preserve">(13) To T, Jung M, </w:t>
+        <w:lastRenderedPageBreak/>
+        <w:t xml:space="preserve">12. Didelot, X. &amp; </w:t>
       </w:r>
       <w:proofErr w:type="spellStart"/>
       <w:r>
@@ -5541,7 +5467,7 @@
           <w:rFonts w:ascii="Arial" w:hAnsi="Arial" w:cs="Arial"/>
           <w:sz w:val="20"/>
         </w:rPr>
-        <w:t>Lycett</w:t>
+        <w:t>Falush</w:t>
       </w:r>
       <w:proofErr w:type="spellEnd"/>
       <w:r>
@@ -5549,23 +5475,7 @@
           <w:rFonts w:ascii="Arial" w:hAnsi="Arial" w:cs="Arial"/>
           <w:sz w:val="20"/>
         </w:rPr>
-        <w:t xml:space="preserve"> Sand </w:t>
-      </w:r>
-      <w:proofErr w:type="spellStart"/>
-      <w:r>
-        <w:rPr>
-          <w:rFonts w:ascii="Arial" w:hAnsi="Arial" w:cs="Arial"/>
-          <w:sz w:val="20"/>
-        </w:rPr>
-        <w:t>Gascuel</w:t>
-      </w:r>
-      <w:proofErr w:type="spellEnd"/>
-      <w:r>
-        <w:rPr>
-          <w:rFonts w:ascii="Arial" w:hAnsi="Arial" w:cs="Arial"/>
-          <w:sz w:val="20"/>
-        </w:rPr>
-        <w:t xml:space="preserve"> O. Fast Dating Using Least-Squares Criteria and Algorithms. </w:t>
+        <w:t xml:space="preserve">, D. Inference of bacterial microevolution using multilocus sequence data. </w:t>
       </w:r>
       <w:r>
         <w:rPr>
@@ -5574,63 +5484,23 @@
           <w:iCs/>
           <w:sz w:val="20"/>
         </w:rPr>
-        <w:t xml:space="preserve">Systematic Biology. </w:t>
-      </w:r>
-      <w:r>
-        <w:rPr>
-          <w:rFonts w:ascii="Arial" w:hAnsi="Arial" w:cs="Arial"/>
-          <w:sz w:val="20"/>
-        </w:rPr>
-        <w:t xml:space="preserve">2016; 65 (1): 82-97. Available from: </w:t>
-      </w:r>
-      <w:proofErr w:type="spellStart"/>
-      <w:r>
-        <w:rPr>
-          <w:rFonts w:ascii="Arial" w:hAnsi="Arial" w:cs="Arial"/>
-          <w:sz w:val="20"/>
-        </w:rPr>
-        <w:t>doi</w:t>
-      </w:r>
-      <w:proofErr w:type="spellEnd"/>
-      <w:r>
-        <w:rPr>
-          <w:rFonts w:ascii="Arial" w:hAnsi="Arial" w:cs="Arial"/>
-          <w:sz w:val="20"/>
-        </w:rPr>
-        <w:t>: 10.1093/</w:t>
-      </w:r>
-      <w:proofErr w:type="spellStart"/>
-      <w:r>
-        <w:rPr>
-          <w:rFonts w:ascii="Arial" w:hAnsi="Arial" w:cs="Arial"/>
-          <w:sz w:val="20"/>
-        </w:rPr>
-        <w:t>sysbio</w:t>
-      </w:r>
-      <w:proofErr w:type="spellEnd"/>
-      <w:r>
-        <w:rPr>
-          <w:rFonts w:ascii="Arial" w:hAnsi="Arial" w:cs="Arial"/>
-          <w:sz w:val="20"/>
-        </w:rPr>
-        <w:t xml:space="preserve">/syv068 Available from: </w:t>
-      </w:r>
-      <w:hyperlink r:id="rId8" w:tgtFrame="_blank" w:history="1">
-        <w:r>
-          <w:rPr>
-            <w:rStyle w:val="Hyperlink"/>
-            <w:rFonts w:ascii="Arial" w:hAnsi="Arial" w:cs="Arial"/>
-            <w:sz w:val="20"/>
-          </w:rPr>
-          <w:t>https://academic.oup.com/sysbio/article/65/1/82/2461506</w:t>
-        </w:r>
-      </w:hyperlink>
-      <w:r>
-        <w:rPr>
-          <w:rFonts w:ascii="Arial" w:hAnsi="Arial" w:cs="Arial"/>
-          <w:sz w:val="20"/>
-        </w:rPr>
-        <w:t xml:space="preserve"> [Accessed May 2, 2018].</w:t>
+        <w:t>Genetics</w:t>
+      </w:r>
+      <w:r>
+        <w:rPr>
+          <w:rFonts w:ascii="Arial" w:hAnsi="Arial" w:cs="Arial"/>
+          <w:b/>
+          <w:bCs/>
+          <w:sz w:val="20"/>
+        </w:rPr>
+        <w:t xml:space="preserve"> 175</w:t>
+      </w:r>
+      <w:r>
+        <w:rPr>
+          <w:rFonts w:ascii="Arial" w:hAnsi="Arial" w:cs="Arial"/>
+          <w:sz w:val="20"/>
+        </w:rPr>
+        <w:t>, 1251-1266 (2007).</w:t>
       </w:r>
     </w:p>
     <w:p>
@@ -5646,7 +5516,7 @@
           <w:rFonts w:ascii="Arial" w:hAnsi="Arial" w:cs="Arial"/>
           <w:sz w:val="20"/>
         </w:rPr>
-        <w:t xml:space="preserve">(14) Drummond AJ, </w:t>
+        <w:t xml:space="preserve">13. </w:t>
       </w:r>
       <w:proofErr w:type="spellStart"/>
       <w:r>
@@ -5654,7 +5524,7 @@
           <w:rFonts w:ascii="Arial" w:hAnsi="Arial" w:cs="Arial"/>
           <w:sz w:val="20"/>
         </w:rPr>
-        <w:t>Suchard</w:t>
+        <w:t>Sagulenko</w:t>
       </w:r>
       <w:proofErr w:type="spellEnd"/>
       <w:r>
@@ -5662,7 +5532,7 @@
           <w:rFonts w:ascii="Arial" w:hAnsi="Arial" w:cs="Arial"/>
           <w:sz w:val="20"/>
         </w:rPr>
-        <w:t xml:space="preserve"> MA, </w:t>
+        <w:t xml:space="preserve">, P., Puller, V. &amp; </w:t>
       </w:r>
       <w:proofErr w:type="spellStart"/>
       <w:r>
@@ -5670,7 +5540,7 @@
           <w:rFonts w:ascii="Arial" w:hAnsi="Arial" w:cs="Arial"/>
           <w:sz w:val="20"/>
         </w:rPr>
-        <w:t>Xie</w:t>
+        <w:t>Neher</w:t>
       </w:r>
       <w:proofErr w:type="spellEnd"/>
       <w:r>
@@ -5678,7 +5548,7 @@
           <w:rFonts w:ascii="Arial" w:hAnsi="Arial" w:cs="Arial"/>
           <w:sz w:val="20"/>
         </w:rPr>
-        <w:t xml:space="preserve"> </w:t>
+        <w:t xml:space="preserve">, R. A. </w:t>
       </w:r>
       <w:proofErr w:type="spellStart"/>
       <w:r>
@@ -5686,7 +5556,7 @@
           <w:rFonts w:ascii="Arial" w:hAnsi="Arial" w:cs="Arial"/>
           <w:sz w:val="20"/>
         </w:rPr>
-        <w:t>Dand</w:t>
+        <w:t>TreeTime</w:t>
       </w:r>
       <w:proofErr w:type="spellEnd"/>
       <w:r>
@@ -5694,39 +5564,7 @@
           <w:rFonts w:ascii="Arial" w:hAnsi="Arial" w:cs="Arial"/>
           <w:sz w:val="20"/>
         </w:rPr>
-        <w:t xml:space="preserve"> </w:t>
-      </w:r>
-      <w:proofErr w:type="spellStart"/>
-      <w:r>
-        <w:rPr>
-          <w:rFonts w:ascii="Arial" w:hAnsi="Arial" w:cs="Arial"/>
-          <w:sz w:val="20"/>
-        </w:rPr>
-        <w:t>Rambaut</w:t>
-      </w:r>
-      <w:proofErr w:type="spellEnd"/>
-      <w:r>
-        <w:rPr>
-          <w:rFonts w:ascii="Arial" w:hAnsi="Arial" w:cs="Arial"/>
-          <w:sz w:val="20"/>
-        </w:rPr>
-        <w:t xml:space="preserve"> A. Bayesian phylogenetics with </w:t>
-      </w:r>
-      <w:proofErr w:type="spellStart"/>
-      <w:r>
-        <w:rPr>
-          <w:rFonts w:ascii="Arial" w:hAnsi="Arial" w:cs="Arial"/>
-          <w:sz w:val="20"/>
-        </w:rPr>
-        <w:t>BEAUti</w:t>
-      </w:r>
-      <w:proofErr w:type="spellEnd"/>
-      <w:r>
-        <w:rPr>
-          <w:rFonts w:ascii="Arial" w:hAnsi="Arial" w:cs="Arial"/>
-          <w:sz w:val="20"/>
-        </w:rPr>
-        <w:t xml:space="preserve"> and the BEAST 1.7. </w:t>
+        <w:t xml:space="preserve">: Maximum-likelihood phylodynamic analysis. </w:t>
       </w:r>
       <w:r>
         <w:rPr>
@@ -5735,46 +5573,34 @@
           <w:iCs/>
           <w:sz w:val="20"/>
         </w:rPr>
-        <w:t xml:space="preserve">Molecular Biology and Evolution. </w:t>
-      </w:r>
-      <w:r>
-        <w:rPr>
-          <w:rFonts w:ascii="Arial" w:hAnsi="Arial" w:cs="Arial"/>
-          <w:sz w:val="20"/>
-        </w:rPr>
-        <w:t xml:space="preserve">2012; 29 (8): 1969-1973. Available from: </w:t>
+        <w:t xml:space="preserve">Virus </w:t>
       </w:r>
       <w:proofErr w:type="spellStart"/>
       <w:r>
         <w:rPr>
           <w:rFonts w:ascii="Arial" w:hAnsi="Arial" w:cs="Arial"/>
-          <w:sz w:val="20"/>
-        </w:rPr>
-        <w:t>doi</w:t>
+          <w:i/>
+          <w:iCs/>
+          <w:sz w:val="20"/>
+        </w:rPr>
+        <w:t>Evol</w:t>
       </w:r>
       <w:proofErr w:type="spellEnd"/>
       <w:r>
         <w:rPr>
           <w:rFonts w:ascii="Arial" w:hAnsi="Arial" w:cs="Arial"/>
-          <w:sz w:val="20"/>
-        </w:rPr>
-        <w:t>: 10.1093/</w:t>
-      </w:r>
-      <w:proofErr w:type="spellStart"/>
-      <w:r>
-        <w:rPr>
-          <w:rFonts w:ascii="Arial" w:hAnsi="Arial" w:cs="Arial"/>
-          <w:sz w:val="20"/>
-        </w:rPr>
-        <w:t>molbev</w:t>
-      </w:r>
-      <w:proofErr w:type="spellEnd"/>
-      <w:r>
-        <w:rPr>
-          <w:rFonts w:ascii="Arial" w:hAnsi="Arial" w:cs="Arial"/>
-          <w:sz w:val="20"/>
-        </w:rPr>
-        <w:t>/mss075 [Accessed Mar 7, 2018].</w:t>
+          <w:b/>
+          <w:bCs/>
+          <w:sz w:val="20"/>
+        </w:rPr>
+        <w:t xml:space="preserve"> 4</w:t>
+      </w:r>
+      <w:r>
+        <w:rPr>
+          <w:rFonts w:ascii="Arial" w:hAnsi="Arial" w:cs="Arial"/>
+          <w:sz w:val="20"/>
+        </w:rPr>
+        <w:t xml:space="preserve"> (2018).</w:t>
       </w:r>
     </w:p>
     <w:p>
@@ -5790,7 +5616,7 @@
           <w:rFonts w:ascii="Arial" w:hAnsi="Arial" w:cs="Arial"/>
           <w:sz w:val="20"/>
         </w:rPr>
-        <w:t xml:space="preserve">(15) Volz EM, Didelot X. </w:t>
+        <w:t xml:space="preserve">14. To, T., Jung, M., </w:t>
       </w:r>
       <w:proofErr w:type="spellStart"/>
       <w:r>
@@ -5798,7 +5624,7 @@
           <w:rFonts w:ascii="Arial" w:hAnsi="Arial" w:cs="Arial"/>
           <w:sz w:val="20"/>
         </w:rPr>
-        <w:t>Modeling</w:t>
+        <w:t>Lycett</w:t>
       </w:r>
       <w:proofErr w:type="spellEnd"/>
       <w:r>
@@ -5806,8 +5632,25 @@
           <w:rFonts w:ascii="Arial" w:hAnsi="Arial" w:cs="Arial"/>
           <w:sz w:val="20"/>
         </w:rPr>
-        <w:t xml:space="preserve"> the Growth and Decline of Pathogen Effective Population Size Provides Insight into Epidemic Dynamics and Drivers of Antimicrobial Resistance. </w:t>
-      </w:r>
+        <w:t xml:space="preserve">, S. &amp; </w:t>
+      </w:r>
+      <w:proofErr w:type="spellStart"/>
+      <w:r>
+        <w:rPr>
+          <w:rFonts w:ascii="Arial" w:hAnsi="Arial" w:cs="Arial"/>
+          <w:sz w:val="20"/>
+        </w:rPr>
+        <w:t>Gascuel</w:t>
+      </w:r>
+      <w:proofErr w:type="spellEnd"/>
+      <w:r>
+        <w:rPr>
+          <w:rFonts w:ascii="Arial" w:hAnsi="Arial" w:cs="Arial"/>
+          <w:sz w:val="20"/>
+        </w:rPr>
+        <w:t xml:space="preserve">, O. Fast Dating Using Least-Squares Criteria and Algorithms. </w:t>
+      </w:r>
+      <w:proofErr w:type="spellStart"/>
       <w:r>
         <w:rPr>
           <w:rFonts w:ascii="Arial" w:hAnsi="Arial" w:cs="Arial"/>
@@ -5815,30 +5658,60 @@
           <w:iCs/>
           <w:sz w:val="20"/>
         </w:rPr>
-        <w:t xml:space="preserve">Systematic Biology. </w:t>
-      </w:r>
-      <w:r>
-        <w:rPr>
-          <w:rFonts w:ascii="Arial" w:hAnsi="Arial" w:cs="Arial"/>
-          <w:sz w:val="20"/>
-        </w:rPr>
-        <w:t xml:space="preserve">2018; Available from: </w:t>
+        <w:t>Syst</w:t>
+      </w:r>
+      <w:proofErr w:type="spellEnd"/>
+      <w:r>
+        <w:rPr>
+          <w:rFonts w:ascii="Arial" w:hAnsi="Arial" w:cs="Arial"/>
+          <w:i/>
+          <w:iCs/>
+          <w:sz w:val="20"/>
+        </w:rPr>
+        <w:t xml:space="preserve"> </w:t>
       </w:r>
       <w:proofErr w:type="spellStart"/>
       <w:r>
         <w:rPr>
           <w:rFonts w:ascii="Arial" w:hAnsi="Arial" w:cs="Arial"/>
-          <w:sz w:val="20"/>
-        </w:rPr>
-        <w:t>doi</w:t>
+          <w:i/>
+          <w:iCs/>
+          <w:sz w:val="20"/>
+        </w:rPr>
+        <w:t>Biol</w:t>
       </w:r>
       <w:proofErr w:type="spellEnd"/>
       <w:r>
         <w:rPr>
           <w:rFonts w:ascii="Arial" w:hAnsi="Arial" w:cs="Arial"/>
-          <w:sz w:val="20"/>
-        </w:rPr>
-        <w:t>: 10.1093/</w:t>
+          <w:b/>
+          <w:bCs/>
+          <w:sz w:val="20"/>
+        </w:rPr>
+        <w:t xml:space="preserve"> 65</w:t>
+      </w:r>
+      <w:r>
+        <w:rPr>
+          <w:rFonts w:ascii="Arial" w:hAnsi="Arial" w:cs="Arial"/>
+          <w:sz w:val="20"/>
+        </w:rPr>
+        <w:t>, 82-97 (2016).</w:t>
+      </w:r>
+    </w:p>
+    <w:p>
+      <w:pPr>
+        <w:pStyle w:val="NormalWeb"/>
+        <w:rPr>
+          <w:rFonts w:ascii="Arial" w:hAnsi="Arial" w:cs="Arial"/>
+          <w:sz w:val="20"/>
+        </w:rPr>
+      </w:pPr>
+      <w:r>
+        <w:rPr>
+          <w:rFonts w:ascii="Arial" w:hAnsi="Arial" w:cs="Arial"/>
+          <w:sz w:val="20"/>
+        </w:rPr>
+        <w:t xml:space="preserve">15. Drummond, A. J., </w:t>
       </w:r>
       <w:proofErr w:type="spellStart"/>
       <w:r>
@@ -5846,7 +5719,7 @@
           <w:rFonts w:ascii="Arial" w:hAnsi="Arial" w:cs="Arial"/>
           <w:sz w:val="20"/>
         </w:rPr>
-        <w:t>sysbio</w:t>
+        <w:t>Suchard</w:t>
       </w:r>
       <w:proofErr w:type="spellEnd"/>
       <w:r>
@@ -5854,24 +5727,170 @@
           <w:rFonts w:ascii="Arial" w:hAnsi="Arial" w:cs="Arial"/>
           <w:sz w:val="20"/>
         </w:rPr>
-        <w:t xml:space="preserve">/syy007 Available from: </w:t>
-      </w:r>
-      <w:hyperlink r:id="rId9" w:tgtFrame="_blank" w:history="1">
-        <w:r>
-          <w:rPr>
-            <w:rStyle w:val="Hyperlink"/>
-            <w:rFonts w:ascii="Arial" w:hAnsi="Arial" w:cs="Arial"/>
-            <w:sz w:val="20"/>
-          </w:rPr>
-          <w:t>https://academic.oup.com/sysbio/advance-article/doi/10.1093/sysbio/syy007/4844079</w:t>
-        </w:r>
-      </w:hyperlink>
-      <w:r>
-        <w:rPr>
-          <w:rFonts w:ascii="Arial" w:hAnsi="Arial" w:cs="Arial"/>
-          <w:sz w:val="20"/>
-        </w:rPr>
-        <w:t xml:space="preserve"> [Accessed Mar 4, 2018].</w:t>
+        <w:t xml:space="preserve">, M. A., </w:t>
+      </w:r>
+      <w:proofErr w:type="spellStart"/>
+      <w:r>
+        <w:rPr>
+          <w:rFonts w:ascii="Arial" w:hAnsi="Arial" w:cs="Arial"/>
+          <w:sz w:val="20"/>
+        </w:rPr>
+        <w:t>Xie</w:t>
+      </w:r>
+      <w:proofErr w:type="spellEnd"/>
+      <w:r>
+        <w:rPr>
+          <w:rFonts w:ascii="Arial" w:hAnsi="Arial" w:cs="Arial"/>
+          <w:sz w:val="20"/>
+        </w:rPr>
+        <w:t xml:space="preserve">, D. &amp; </w:t>
+      </w:r>
+      <w:proofErr w:type="spellStart"/>
+      <w:r>
+        <w:rPr>
+          <w:rFonts w:ascii="Arial" w:hAnsi="Arial" w:cs="Arial"/>
+          <w:sz w:val="20"/>
+        </w:rPr>
+        <w:t>Rambaut</w:t>
+      </w:r>
+      <w:proofErr w:type="spellEnd"/>
+      <w:r>
+        <w:rPr>
+          <w:rFonts w:ascii="Arial" w:hAnsi="Arial" w:cs="Arial"/>
+          <w:sz w:val="20"/>
+        </w:rPr>
+        <w:t xml:space="preserve">, A. Bayesian phylogenetics with </w:t>
+      </w:r>
+      <w:proofErr w:type="spellStart"/>
+      <w:r>
+        <w:rPr>
+          <w:rFonts w:ascii="Arial" w:hAnsi="Arial" w:cs="Arial"/>
+          <w:sz w:val="20"/>
+        </w:rPr>
+        <w:t>BEAUti</w:t>
+      </w:r>
+      <w:proofErr w:type="spellEnd"/>
+      <w:r>
+        <w:rPr>
+          <w:rFonts w:ascii="Arial" w:hAnsi="Arial" w:cs="Arial"/>
+          <w:sz w:val="20"/>
+        </w:rPr>
+        <w:t xml:space="preserve"> and the BEAST 1.7. </w:t>
+      </w:r>
+      <w:r>
+        <w:rPr>
+          <w:rFonts w:ascii="Arial" w:hAnsi="Arial" w:cs="Arial"/>
+          <w:i/>
+          <w:iCs/>
+          <w:sz w:val="20"/>
+        </w:rPr>
+        <w:t xml:space="preserve">Mol. Biol. </w:t>
+      </w:r>
+      <w:proofErr w:type="spellStart"/>
+      <w:r>
+        <w:rPr>
+          <w:rFonts w:ascii="Arial" w:hAnsi="Arial" w:cs="Arial"/>
+          <w:i/>
+          <w:iCs/>
+          <w:sz w:val="20"/>
+        </w:rPr>
+        <w:t>Evol</w:t>
+      </w:r>
+      <w:proofErr w:type="spellEnd"/>
+      <w:r>
+        <w:rPr>
+          <w:rFonts w:ascii="Arial" w:hAnsi="Arial" w:cs="Arial"/>
+          <w:i/>
+          <w:iCs/>
+          <w:sz w:val="20"/>
+        </w:rPr>
+        <w:t>.</w:t>
+      </w:r>
+      <w:r>
+        <w:rPr>
+          <w:rFonts w:ascii="Arial" w:hAnsi="Arial" w:cs="Arial"/>
+          <w:b/>
+          <w:bCs/>
+          <w:sz w:val="20"/>
+        </w:rPr>
+        <w:t xml:space="preserve"> 29</w:t>
+      </w:r>
+      <w:r>
+        <w:rPr>
+          <w:rFonts w:ascii="Arial" w:hAnsi="Arial" w:cs="Arial"/>
+          <w:sz w:val="20"/>
+        </w:rPr>
+        <w:t>, 1969-1973 (2012).</w:t>
+      </w:r>
+    </w:p>
+    <w:p>
+      <w:pPr>
+        <w:pStyle w:val="NormalWeb"/>
+        <w:rPr>
+          <w:rFonts w:ascii="Arial" w:hAnsi="Arial" w:cs="Arial"/>
+          <w:sz w:val="20"/>
+        </w:rPr>
+      </w:pPr>
+      <w:r>
+        <w:rPr>
+          <w:rFonts w:ascii="Arial" w:hAnsi="Arial" w:cs="Arial"/>
+          <w:sz w:val="20"/>
+        </w:rPr>
+        <w:t xml:space="preserve">16. Volz, E. M. &amp; Didelot, X. </w:t>
+      </w:r>
+      <w:proofErr w:type="spellStart"/>
+      <w:r>
+        <w:rPr>
+          <w:rFonts w:ascii="Arial" w:hAnsi="Arial" w:cs="Arial"/>
+          <w:sz w:val="20"/>
+        </w:rPr>
+        <w:t>Modeling</w:t>
+      </w:r>
+      <w:proofErr w:type="spellEnd"/>
+      <w:r>
+        <w:rPr>
+          <w:rFonts w:ascii="Arial" w:hAnsi="Arial" w:cs="Arial"/>
+          <w:sz w:val="20"/>
+        </w:rPr>
+        <w:t xml:space="preserve"> the Growth and Decline of Pathogen Effective Population Size Provides Insight into Epidemic Dynamics and Drivers of Antimicrobial Resistance. </w:t>
+      </w:r>
+      <w:proofErr w:type="spellStart"/>
+      <w:r>
+        <w:rPr>
+          <w:rFonts w:ascii="Arial" w:hAnsi="Arial" w:cs="Arial"/>
+          <w:i/>
+          <w:iCs/>
+          <w:sz w:val="20"/>
+        </w:rPr>
+        <w:t>Syst</w:t>
+      </w:r>
+      <w:proofErr w:type="spellEnd"/>
+      <w:r>
+        <w:rPr>
+          <w:rFonts w:ascii="Arial" w:hAnsi="Arial" w:cs="Arial"/>
+          <w:i/>
+          <w:iCs/>
+          <w:sz w:val="20"/>
+        </w:rPr>
+        <w:t xml:space="preserve"> </w:t>
+      </w:r>
+      <w:proofErr w:type="spellStart"/>
+      <w:r>
+        <w:rPr>
+          <w:rFonts w:ascii="Arial" w:hAnsi="Arial" w:cs="Arial"/>
+          <w:i/>
+          <w:iCs/>
+          <w:sz w:val="20"/>
+        </w:rPr>
+        <w:t>Biol</w:t>
+      </w:r>
+      <w:proofErr w:type="spellEnd"/>
+      <w:r>
+        <w:rPr>
+          <w:rFonts w:ascii="Arial" w:hAnsi="Arial" w:cs="Arial"/>
+          <w:sz w:val="20"/>
+        </w:rPr>
+        <w:t xml:space="preserve"> (2018).</w:t>
       </w:r>
     </w:p>
     <w:p>
@@ -7213,7 +7232,7 @@
 </file>
 
 <file path=customXml/itemProps1.xml><?xml version="1.0" encoding="utf-8"?>
-<ds:datastoreItem xmlns:ds="http://schemas.openxmlformats.org/officeDocument/2006/customXml" ds:itemID="{3B2FC6CA-4FB0-48CD-B859-8B1D1E39C0F1}">
+<ds:datastoreItem xmlns:ds="http://schemas.openxmlformats.org/officeDocument/2006/customXml" ds:itemID="{71C6B538-6A84-48C7-ABC6-AC4D9F2D6613}">
   <ds:schemaRefs>
     <ds:schemaRef ds:uri="http://schemas.openxmlformats.org/officeDocument/2006/bibliography"/>
   </ds:schemaRefs>

</xml_diff>